<commit_message>
add all task for lab2
</commit_message>
<xml_diff>
--- a/lab2/labTwo.docx
+++ b/lab2/labTwo.docx
@@ -2,14 +2,2106 @@
 <file path=word/document.xml><?xml version="1.0" encoding="utf-8"?>
 <w:document xmlns:ve="http://schemas.openxmlformats.org/markup-compatibility/2006" xmlns:o="urn:schemas-microsoft-com:office:office" xmlns:r="http://schemas.openxmlformats.org/officeDocument/2006/relationships" xmlns:m="http://schemas.openxmlformats.org/officeDocument/2006/math" xmlns:v="urn:schemas-microsoft-com:vml" xmlns:wp="http://schemas.openxmlformats.org/drawingml/2006/wordprocessingDrawing" xmlns:w10="urn:schemas-microsoft-com:office:word" xmlns:w="http://schemas.openxmlformats.org/wordprocessingml/2006/main" xmlns:wne="http://schemas.microsoft.com/office/word/2006/wordml">
   <w:body>
-    <w:p/>
+    <w:p>
+      <w:pPr>
+        <w:spacing w:after="0" w:line="240" w:lineRule="auto"/>
+        <w:ind w:left="360"/>
+        <w:jc w:val="center"/>
+        <w:rPr>
+          <w:b/>
+          <w:color w:val="FF0000"/>
+          <w:sz w:val="28"/>
+          <w:u w:val="single"/>
+        </w:rPr>
+      </w:pPr>
+      <w:r>
+        <w:t xml:space="preserve">Task One </w:t>
+      </w:r>
+      <w:r>
+        <w:rPr>
+          <w:b/>
+          <w:color w:val="FF0000"/>
+          <w:sz w:val="28"/>
+          <w:u w:val="single"/>
+        </w:rPr>
+        <w:t>Create Rounder Corners</w:t>
+      </w:r>
+    </w:p>
+    <w:tbl>
+      <w:tblPr>
+        <w:tblStyle w:val="TableGrid"/>
+        <w:tblW w:w="0" w:type="auto"/>
+        <w:tblLook w:val="04A0"/>
+      </w:tblPr>
+      <w:tblGrid>
+        <w:gridCol w:w="4788"/>
+        <w:gridCol w:w="4788"/>
+      </w:tblGrid>
+      <w:tr>
+        <w:tc>
+          <w:tcPr>
+            <w:tcW w:w="4788" w:type="dxa"/>
+          </w:tcPr>
+          <w:p>
+            <w:pPr>
+              <w:jc w:val="center"/>
+            </w:pPr>
+            <w:r>
+              <w:t>Input</w:t>
+            </w:r>
+          </w:p>
+        </w:tc>
+        <w:tc>
+          <w:tcPr>
+            <w:tcW w:w="4788" w:type="dxa"/>
+          </w:tcPr>
+          <w:p>
+            <w:pPr>
+              <w:jc w:val="center"/>
+            </w:pPr>
+            <w:r>
+              <w:t>Output</w:t>
+            </w:r>
+          </w:p>
+        </w:tc>
+      </w:tr>
+      <w:tr>
+        <w:tc>
+          <w:tcPr>
+            <w:tcW w:w="4788" w:type="dxa"/>
+          </w:tcPr>
+          <w:p>
+            <w:pPr>
+              <w:rPr>
+                <w:rFonts w:ascii="Bookman Old Style" w:hAnsi="Bookman Old Style"/>
+              </w:rPr>
+            </w:pPr>
+            <w:r>
+              <w:rPr>
+                <w:rFonts w:ascii="Bookman Old Style" w:hAnsi="Bookman Old Style"/>
+              </w:rPr>
+              <w:t>&lt;html&gt;&lt;head&gt;&lt;style&gt;</w:t>
+            </w:r>
+          </w:p>
+          <w:p>
+            <w:pPr>
+              <w:rPr>
+                <w:rFonts w:ascii="Bookman Old Style" w:hAnsi="Bookman Old Style"/>
+              </w:rPr>
+            </w:pPr>
+            <w:r>
+              <w:rPr>
+                <w:rFonts w:ascii="Bookman Old Style" w:hAnsi="Bookman Old Style"/>
+              </w:rPr>
+              <w:t xml:space="preserve">         </w:t>
+            </w:r>
+            <w:r>
+              <w:rPr>
+                <w:rFonts w:ascii="Bookman Old Style" w:hAnsi="Bookman Old Style"/>
+              </w:rPr>
+              <w:t>h3{</w:t>
+            </w:r>
+            <w:r>
+              <w:rPr>
+                <w:rFonts w:ascii="Bookman Old Style" w:hAnsi="Bookman Old Style"/>
+              </w:rPr>
+              <w:t>color : white;</w:t>
+            </w:r>
+            <w:r>
+              <w:rPr>
+                <w:rFonts w:ascii="Bookman Old Style" w:hAnsi="Bookman Old Style"/>
+              </w:rPr>
+              <w:t>}</w:t>
+            </w:r>
+          </w:p>
+          <w:p>
+            <w:pPr>
+              <w:rPr>
+                <w:rFonts w:ascii="Bookman Old Style" w:hAnsi="Bookman Old Style"/>
+              </w:rPr>
+            </w:pPr>
+            <w:r>
+              <w:rPr>
+                <w:rFonts w:ascii="Bookman Old Style" w:hAnsi="Bookman Old Style"/>
+              </w:rPr>
+              <w:t xml:space="preserve">         h4</w:t>
+            </w:r>
+            <w:r>
+              <w:rPr>
+                <w:rFonts w:ascii="Bookman Old Style" w:hAnsi="Bookman Old Style"/>
+              </w:rPr>
+              <w:t>{</w:t>
+            </w:r>
+            <w:r>
+              <w:rPr>
+                <w:rFonts w:ascii="Bookman Old Style" w:hAnsi="Bookman Old Style"/>
+              </w:rPr>
+              <w:t>position : center;</w:t>
+            </w:r>
+            <w:r>
+              <w:rPr>
+                <w:rFonts w:ascii="Bookman Old Style" w:hAnsi="Bookman Old Style"/>
+              </w:rPr>
+              <w:t>}</w:t>
+            </w:r>
+          </w:p>
+          <w:p>
+            <w:pPr>
+              <w:rPr>
+                <w:rFonts w:ascii="Bookman Old Style" w:hAnsi="Bookman Old Style"/>
+              </w:rPr>
+            </w:pPr>
+            <w:r>
+              <w:rPr>
+                <w:rFonts w:ascii="Bookman Old Style" w:hAnsi="Bookman Old Style"/>
+              </w:rPr>
+              <w:t xml:space="preserve">         #rcorners1 {border-radius: 25px;</w:t>
+            </w:r>
+          </w:p>
+          <w:p>
+            <w:pPr>
+              <w:rPr>
+                <w:rFonts w:ascii="Bookman Old Style" w:hAnsi="Bookman Old Style"/>
+              </w:rPr>
+            </w:pPr>
+            <w:r>
+              <w:rPr>
+                <w:rFonts w:ascii="Bookman Old Style" w:hAnsi="Bookman Old Style"/>
+              </w:rPr>
+              <w:t xml:space="preserve">            background: #</w:t>
+            </w:r>
+            <w:r>
+              <w:rPr>
+                <w:rFonts w:ascii="Bookman Old Style" w:hAnsi="Bookman Old Style"/>
+              </w:rPr>
+              <w:t>000</w:t>
+            </w:r>
+            <w:r>
+              <w:rPr>
+                <w:rFonts w:ascii="Bookman Old Style" w:hAnsi="Bookman Old Style"/>
+              </w:rPr>
+              <w:t>;</w:t>
+            </w:r>
+          </w:p>
+          <w:p>
+            <w:pPr>
+              <w:rPr>
+                <w:rFonts w:ascii="Bookman Old Style" w:hAnsi="Bookman Old Style"/>
+              </w:rPr>
+            </w:pPr>
+            <w:r>
+              <w:rPr>
+                <w:rFonts w:ascii="Bookman Old Style" w:hAnsi="Bookman Old Style"/>
+              </w:rPr>
+              <w:t xml:space="preserve">            padding: 20px;</w:t>
+            </w:r>
+          </w:p>
+          <w:p>
+            <w:pPr>
+              <w:rPr>
+                <w:rFonts w:ascii="Bookman Old Style" w:hAnsi="Bookman Old Style"/>
+              </w:rPr>
+            </w:pPr>
+            <w:r>
+              <w:rPr>
+                <w:rFonts w:ascii="Bookman Old Style" w:hAnsi="Bookman Old Style"/>
+              </w:rPr>
+              <w:t xml:space="preserve">            width: 200px;</w:t>
+            </w:r>
+          </w:p>
+          <w:p>
+            <w:pPr>
+              <w:rPr>
+                <w:rFonts w:ascii="Bookman Old Style" w:hAnsi="Bookman Old Style"/>
+              </w:rPr>
+            </w:pPr>
+            <w:r>
+              <w:rPr>
+                <w:rFonts w:ascii="Bookman Old Style" w:hAnsi="Bookman Old Style"/>
+              </w:rPr>
+              <w:t xml:space="preserve">            height: 150px;}</w:t>
+            </w:r>
+          </w:p>
+          <w:p>
+            <w:pPr>
+              <w:rPr>
+                <w:rFonts w:ascii="Bookman Old Style" w:hAnsi="Bookman Old Style"/>
+              </w:rPr>
+            </w:pPr>
+            <w:r>
+              <w:rPr>
+                <w:rFonts w:ascii="Bookman Old Style" w:hAnsi="Bookman Old Style"/>
+              </w:rPr>
+              <w:t xml:space="preserve">         #rcorners2 {border-radius: 25px;</w:t>
+            </w:r>
+          </w:p>
+          <w:p>
+            <w:pPr>
+              <w:rPr>
+                <w:rFonts w:ascii="Bookman Old Style" w:hAnsi="Bookman Old Style"/>
+              </w:rPr>
+            </w:pPr>
+            <w:r>
+              <w:rPr>
+                <w:rFonts w:ascii="Bookman Old Style" w:hAnsi="Bookman Old Style"/>
+              </w:rPr>
+              <w:t xml:space="preserve">            border: 2px solid #8AC007;</w:t>
+            </w:r>
+          </w:p>
+          <w:p>
+            <w:pPr>
+              <w:rPr>
+                <w:rFonts w:ascii="Bookman Old Style" w:hAnsi="Bookman Old Style"/>
+              </w:rPr>
+            </w:pPr>
+            <w:r>
+              <w:rPr>
+                <w:rFonts w:ascii="Bookman Old Style" w:hAnsi="Bookman Old Style"/>
+              </w:rPr>
+              <w:t xml:space="preserve">            padding: 20px; </w:t>
+            </w:r>
+          </w:p>
+          <w:p>
+            <w:pPr>
+              <w:rPr>
+                <w:rFonts w:ascii="Bookman Old Style" w:hAnsi="Bookman Old Style"/>
+              </w:rPr>
+            </w:pPr>
+            <w:r>
+              <w:rPr>
+                <w:rFonts w:ascii="Bookman Old Style" w:hAnsi="Bookman Old Style"/>
+              </w:rPr>
+              <w:t xml:space="preserve">            width: 200px;</w:t>
+            </w:r>
+          </w:p>
+          <w:p>
+            <w:pPr>
+              <w:rPr>
+                <w:rFonts w:ascii="Bookman Old Style" w:hAnsi="Bookman Old Style"/>
+              </w:rPr>
+            </w:pPr>
+            <w:r>
+              <w:rPr>
+                <w:rFonts w:ascii="Bookman Old Style" w:hAnsi="Bookman Old Style"/>
+              </w:rPr>
+              <w:t xml:space="preserve">            height: 150px;}</w:t>
+            </w:r>
+          </w:p>
+          <w:p>
+            <w:pPr>
+              <w:rPr>
+                <w:rFonts w:ascii="Bookman Old Style" w:hAnsi="Bookman Old Style"/>
+              </w:rPr>
+            </w:pPr>
+            <w:r>
+              <w:rPr>
+                <w:rFonts w:ascii="Bookman Old Style" w:hAnsi="Bookman Old Style"/>
+              </w:rPr>
+              <w:t xml:space="preserve">         #rcorners3 {border-radius: 25px;</w:t>
+            </w:r>
+          </w:p>
+          <w:p>
+            <w:pPr>
+              <w:rPr>
+                <w:rFonts w:ascii="Bookman Old Style" w:hAnsi="Bookman Old Style"/>
+              </w:rPr>
+            </w:pPr>
+            <w:r>
+              <w:rPr>
+                <w:rFonts w:ascii="Bookman Old Style" w:hAnsi="Bookman Old Style"/>
+              </w:rPr>
+              <w:t xml:space="preserve">            background: url(</w:t>
+            </w:r>
+            <w:r>
+              <w:rPr>
+                <w:rFonts w:ascii="Bookman Old Style" w:hAnsi="Bookman Old Style"/>
+              </w:rPr>
+              <w:t>“</w:t>
+            </w:r>
+            <w:r>
+              <w:rPr>
+                <w:rFonts w:ascii="Bookman Old Style" w:hAnsi="Bookman Old Style"/>
+              </w:rPr>
+              <w:t>image</w:t>
+            </w:r>
+            <w:r>
+              <w:rPr>
+                <w:rFonts w:ascii="Bookman Old Style" w:hAnsi="Bookman Old Style"/>
+              </w:rPr>
+              <w:t>1.</w:t>
+            </w:r>
+            <w:r>
+              <w:rPr>
+                <w:rFonts w:ascii="Bookman Old Style" w:hAnsi="Bookman Old Style"/>
+              </w:rPr>
+              <w:t>p</w:t>
+            </w:r>
+            <w:r>
+              <w:rPr>
+                <w:rFonts w:ascii="Bookman Old Style" w:hAnsi="Bookman Old Style"/>
+              </w:rPr>
+              <w:t>n</w:t>
+            </w:r>
+            <w:r>
+              <w:rPr>
+                <w:rFonts w:ascii="Bookman Old Style" w:hAnsi="Bookman Old Style"/>
+              </w:rPr>
+              <w:t>g</w:t>
+            </w:r>
+            <w:r>
+              <w:rPr>
+                <w:rFonts w:ascii="Bookman Old Style" w:hAnsi="Bookman Old Style"/>
+              </w:rPr>
+              <w:t>”</w:t>
+            </w:r>
+            <w:r>
+              <w:rPr>
+                <w:rFonts w:ascii="Bookman Old Style" w:hAnsi="Bookman Old Style"/>
+              </w:rPr>
+              <w:t>);</w:t>
+            </w:r>
+          </w:p>
+          <w:p>
+            <w:pPr>
+              <w:rPr>
+                <w:rFonts w:ascii="Bookman Old Style" w:hAnsi="Bookman Old Style"/>
+              </w:rPr>
+            </w:pPr>
+            <w:r>
+              <w:rPr>
+                <w:rFonts w:ascii="Bookman Old Style" w:hAnsi="Bookman Old Style"/>
+              </w:rPr>
+              <w:t xml:space="preserve">            background-position: left top;</w:t>
+            </w:r>
+          </w:p>
+          <w:p>
+            <w:pPr>
+              <w:rPr>
+                <w:rFonts w:ascii="Bookman Old Style" w:hAnsi="Bookman Old Style"/>
+              </w:rPr>
+            </w:pPr>
+            <w:r>
+              <w:rPr>
+                <w:rFonts w:ascii="Bookman Old Style" w:hAnsi="Bookman Old Style"/>
+              </w:rPr>
+              <w:t xml:space="preserve">            background-repeat: repeat;</w:t>
+            </w:r>
+          </w:p>
+          <w:p>
+            <w:pPr>
+              <w:rPr>
+                <w:rFonts w:ascii="Bookman Old Style" w:hAnsi="Bookman Old Style"/>
+              </w:rPr>
+            </w:pPr>
+            <w:r>
+              <w:rPr>
+                <w:rFonts w:ascii="Bookman Old Style" w:hAnsi="Bookman Old Style"/>
+              </w:rPr>
+              <w:t xml:space="preserve">            padding: 20px; </w:t>
+            </w:r>
+          </w:p>
+          <w:p>
+            <w:pPr>
+              <w:rPr>
+                <w:rFonts w:ascii="Bookman Old Style" w:hAnsi="Bookman Old Style"/>
+              </w:rPr>
+            </w:pPr>
+            <w:r>
+              <w:rPr>
+                <w:rFonts w:ascii="Bookman Old Style" w:hAnsi="Bookman Old Style"/>
+              </w:rPr>
+              <w:t xml:space="preserve">            width: 200px;</w:t>
+            </w:r>
+          </w:p>
+          <w:p>
+            <w:pPr>
+              <w:rPr>
+                <w:rFonts w:ascii="Bookman Old Style" w:hAnsi="Bookman Old Style"/>
+              </w:rPr>
+            </w:pPr>
+            <w:r>
+              <w:rPr>
+                <w:rFonts w:ascii="Bookman Old Style" w:hAnsi="Bookman Old Style"/>
+              </w:rPr>
+              <w:t xml:space="preserve">            height: 150px;}</w:t>
+            </w:r>
+          </w:p>
+          <w:p>
+            <w:pPr>
+              <w:rPr>
+                <w:rFonts w:ascii="Bookman Old Style" w:hAnsi="Bookman Old Style"/>
+              </w:rPr>
+            </w:pPr>
+            <w:r>
+              <w:rPr>
+                <w:rFonts w:ascii="Bookman Old Style" w:hAnsi="Bookman Old Style"/>
+              </w:rPr>
+              <w:t xml:space="preserve">      &lt;/style&gt;&lt;/head&gt;&lt;body&gt;</w:t>
+            </w:r>
+          </w:p>
+          <w:p>
+            <w:pPr>
+              <w:rPr>
+                <w:rFonts w:ascii="Bookman Old Style" w:hAnsi="Bookman Old Style"/>
+              </w:rPr>
+            </w:pPr>
+            <w:r>
+              <w:rPr>
+                <w:rFonts w:ascii="Bookman Old Style" w:hAnsi="Bookman Old Style"/>
+              </w:rPr>
+              <w:t xml:space="preserve">      &lt;h3</w:t>
+            </w:r>
+            <w:r>
+              <w:rPr>
+                <w:rFonts w:ascii="Bookman Old Style" w:hAnsi="Bookman Old Style"/>
+              </w:rPr>
+              <w:t xml:space="preserve"> id="rcorners1"&gt;Rounded corners!&lt;/</w:t>
+            </w:r>
+            <w:r>
+              <w:rPr>
+                <w:rFonts w:ascii="Bookman Old Style" w:hAnsi="Bookman Old Style"/>
+              </w:rPr>
+              <w:t>h3</w:t>
+            </w:r>
+            <w:r>
+              <w:rPr>
+                <w:rFonts w:ascii="Bookman Old Style" w:hAnsi="Bookman Old Style"/>
+              </w:rPr>
+              <w:t>&gt;</w:t>
+            </w:r>
+          </w:p>
+          <w:p>
+            <w:pPr>
+              <w:rPr>
+                <w:rFonts w:ascii="Bookman Old Style" w:hAnsi="Bookman Old Style"/>
+              </w:rPr>
+            </w:pPr>
+            <w:r>
+              <w:rPr>
+                <w:rFonts w:ascii="Bookman Old Style" w:hAnsi="Bookman Old Style"/>
+              </w:rPr>
+              <w:t xml:space="preserve">      &lt;p id="rcorners2"&gt;Rounded corners!&lt;/p&gt;</w:t>
+            </w:r>
+          </w:p>
+          <w:p>
+            <w:pPr>
+              <w:rPr>
+                <w:rFonts w:ascii="Bookman Old Style" w:hAnsi="Bookman Old Style"/>
+              </w:rPr>
+            </w:pPr>
+            <w:r>
+              <w:rPr>
+                <w:rFonts w:ascii="Bookman Old Style" w:hAnsi="Bookman Old Style"/>
+              </w:rPr>
+              <w:t xml:space="preserve">      &lt;h4</w:t>
+            </w:r>
+            <w:r>
+              <w:rPr>
+                <w:rFonts w:ascii="Bookman Old Style" w:hAnsi="Bookman Old Style"/>
+              </w:rPr>
+              <w:t xml:space="preserve"> id="rcorners3"&gt;Rounded corners!&lt;/</w:t>
+            </w:r>
+            <w:r>
+              <w:rPr>
+                <w:rFonts w:ascii="Bookman Old Style" w:hAnsi="Bookman Old Style"/>
+              </w:rPr>
+              <w:t>h4</w:t>
+            </w:r>
+            <w:r>
+              <w:rPr>
+                <w:rFonts w:ascii="Bookman Old Style" w:hAnsi="Bookman Old Style"/>
+              </w:rPr>
+              <w:t>&gt;&lt;/body&gt;&lt;/html&gt;</w:t>
+            </w:r>
+          </w:p>
+          <w:p/>
+        </w:tc>
+        <w:tc>
+          <w:tcPr>
+            <w:tcW w:w="4788" w:type="dxa"/>
+          </w:tcPr>
+          <w:p>
+            <w:r>
+              <w:object w:dxaOrig="3885" w:dyaOrig="7155">
+                <v:shapetype id="_x0000_t75" coordsize="21600,21600" o:spt="75" o:preferrelative="t" path="m@4@5l@4@11@9@11@9@5xe" filled="f" stroked="f">
+                  <v:stroke joinstyle="miter"/>
+                  <v:formulas>
+                    <v:f eqn="if lineDrawn pixelLineWidth 0"/>
+                    <v:f eqn="sum @0 1 0"/>
+                    <v:f eqn="sum 0 0 @1"/>
+                    <v:f eqn="prod @2 1 2"/>
+                    <v:f eqn="prod @3 21600 pixelWidth"/>
+                    <v:f eqn="prod @3 21600 pixelHeight"/>
+                    <v:f eqn="sum @0 0 1"/>
+                    <v:f eqn="prod @6 1 2"/>
+                    <v:f eqn="prod @7 21600 pixelWidth"/>
+                    <v:f eqn="sum @8 21600 0"/>
+                    <v:f eqn="prod @7 21600 pixelHeight"/>
+                    <v:f eqn="sum @10 21600 0"/>
+                  </v:formulas>
+                  <v:path o:extrusionok="f" gradientshapeok="t" o:connecttype="rect"/>
+                  <o:lock v:ext="edit" aspectratio="t"/>
+                </v:shapetype>
+                <v:shape id="_x0000_i1025" type="#_x0000_t75" style="width:194.5pt;height:357.85pt" o:ole="">
+                  <v:imagedata r:id="rId8" o:title=""/>
+                </v:shape>
+                <o:OLEObject Type="Embed" ProgID="PBrush" ShapeID="_x0000_i1025" DrawAspect="Content" ObjectID="_1538171540" r:id="rId9"/>
+              </w:object>
+            </w:r>
+          </w:p>
+        </w:tc>
+      </w:tr>
+    </w:tbl>
+    <w:p>
+      <w:pPr>
+        <w:rPr>
+          <w:b/>
+          <w:sz w:val="20"/>
+          <w:szCs w:val="20"/>
+        </w:rPr>
+      </w:pPr>
+    </w:p>
+    <w:p>
+      <w:pPr>
+        <w:rPr>
+          <w:b/>
+          <w:sz w:val="20"/>
+          <w:szCs w:val="20"/>
+        </w:rPr>
+      </w:pPr>
+    </w:p>
+    <w:p>
+      <w:pPr>
+        <w:rPr>
+          <w:sz w:val="20"/>
+          <w:szCs w:val="20"/>
+        </w:rPr>
+      </w:pPr>
+      <w:r>
+        <w:rPr>
+          <w:b/>
+          <w:sz w:val="20"/>
+          <w:szCs w:val="20"/>
+        </w:rPr>
+        <w:t>Padding:</w:t>
+      </w:r>
+      <w:r>
+        <w:rPr>
+          <w:b/>
+          <w:sz w:val="20"/>
+          <w:szCs w:val="20"/>
+        </w:rPr>
+        <w:t xml:space="preserve"> </w:t>
+      </w:r>
+      <w:r>
+        <w:rPr>
+          <w:sz w:val="20"/>
+          <w:szCs w:val="20"/>
+        </w:rPr>
+        <w:t>Basically padding is used to give some space within a Box or div (etc..).</w:t>
+      </w:r>
+      <w:r>
+        <w:rPr>
+          <w:b/>
+          <w:sz w:val="20"/>
+          <w:szCs w:val="20"/>
+        </w:rPr>
+        <w:br/>
+        <w:t xml:space="preserve">Width &amp; Height: </w:t>
+      </w:r>
+      <w:r>
+        <w:rPr>
+          <w:b/>
+          <w:sz w:val="20"/>
+          <w:szCs w:val="20"/>
+        </w:rPr>
+        <w:tab/>
+      </w:r>
+      <w:r>
+        <w:rPr>
+          <w:sz w:val="20"/>
+          <w:szCs w:val="20"/>
+        </w:rPr>
+        <w:t>Width and Height are use for fix the Box space.. or assigning the width and height.</w:t>
+      </w:r>
+      <w:r>
+        <w:rPr>
+          <w:b/>
+          <w:sz w:val="20"/>
+          <w:szCs w:val="20"/>
+        </w:rPr>
+        <w:br/>
+        <w:t>Background-Repeat:</w:t>
+      </w:r>
+      <w:r>
+        <w:rPr>
+          <w:b/>
+          <w:sz w:val="20"/>
+          <w:szCs w:val="20"/>
+        </w:rPr>
+        <w:t xml:space="preserve">  T</w:t>
+      </w:r>
+      <w:r>
+        <w:rPr>
+          <w:sz w:val="20"/>
+          <w:szCs w:val="20"/>
+        </w:rPr>
+        <w:t>h</w:t>
+      </w:r>
+      <w:r>
+        <w:rPr>
+          <w:sz w:val="20"/>
+          <w:szCs w:val="20"/>
+        </w:rPr>
+        <w:t>is is used for repeating our image in any element or not.</w:t>
+      </w:r>
+      <w:r>
+        <w:rPr>
+          <w:b/>
+          <w:sz w:val="20"/>
+          <w:szCs w:val="20"/>
+        </w:rPr>
+        <w:br/>
+        <w:t xml:space="preserve">Border: </w:t>
+      </w:r>
+      <w:r>
+        <w:rPr>
+          <w:b/>
+          <w:sz w:val="20"/>
+          <w:szCs w:val="20"/>
+        </w:rPr>
+        <w:tab/>
+      </w:r>
+      <w:r>
+        <w:rPr>
+          <w:sz w:val="20"/>
+          <w:szCs w:val="20"/>
+        </w:rPr>
+        <w:t>Border are use to apply Bordering in any element (inline or any Div).</w:t>
+      </w:r>
+      <w:r>
+        <w:rPr>
+          <w:b/>
+          <w:sz w:val="20"/>
+          <w:szCs w:val="20"/>
+        </w:rPr>
+        <w:br/>
+        <w:t xml:space="preserve">Text-align: </w:t>
+      </w:r>
+      <w:r>
+        <w:rPr>
+          <w:sz w:val="20"/>
+          <w:szCs w:val="20"/>
+        </w:rPr>
+        <w:t>This is use to adjust the Text in Web whether in center or any direction.</w:t>
+      </w:r>
+      <w:r>
+        <w:rPr>
+          <w:b/>
+          <w:sz w:val="20"/>
+          <w:szCs w:val="20"/>
+        </w:rPr>
+        <w:br/>
+        <w:t>Background:</w:t>
+      </w:r>
+      <w:r>
+        <w:rPr>
+          <w:b/>
+          <w:sz w:val="20"/>
+          <w:szCs w:val="20"/>
+        </w:rPr>
+        <w:t xml:space="preserve"> </w:t>
+      </w:r>
+      <w:r>
+        <w:rPr>
+          <w:sz w:val="20"/>
+          <w:szCs w:val="20"/>
+        </w:rPr>
+        <w:t>This is used to put image in WebPage.</w:t>
+      </w:r>
+      <w:r>
+        <w:rPr>
+          <w:sz w:val="20"/>
+          <w:szCs w:val="20"/>
+        </w:rPr>
+        <w:br/>
+      </w:r>
+      <w:r>
+        <w:rPr>
+          <w:b/>
+          <w:sz w:val="20"/>
+          <w:szCs w:val="20"/>
+        </w:rPr>
+        <w:t>Position:</w:t>
+      </w:r>
+      <w:r>
+        <w:rPr>
+          <w:sz w:val="20"/>
+          <w:szCs w:val="20"/>
+        </w:rPr>
+        <w:t>This is used for, To make responsive layout and To fix the space or location of element in web page.</w:t>
+      </w:r>
+      <w:r>
+        <w:rPr>
+          <w:b/>
+          <w:sz w:val="20"/>
+          <w:szCs w:val="20"/>
+        </w:rPr>
+        <w:br/>
+        <w:t>Background-radius:</w:t>
+      </w:r>
+      <w:r>
+        <w:rPr>
+          <w:sz w:val="20"/>
+          <w:szCs w:val="20"/>
+        </w:rPr>
+        <w:t>This is used for any element, the main purpose of this tag is to adjust the corner of any element in round or any shape or to make circle using border-radius</w:t>
+      </w:r>
+    </w:p>
+    <w:p>
+      <w:pPr>
+        <w:rPr>
+          <w:sz w:val="20"/>
+          <w:szCs w:val="20"/>
+        </w:rPr>
+      </w:pPr>
+    </w:p>
+    <w:p>
+      <w:pPr>
+        <w:tabs>
+          <w:tab w:val="left" w:pos="3159"/>
+        </w:tabs>
+        <w:rPr>
+          <w:sz w:val="20"/>
+          <w:szCs w:val="20"/>
+        </w:rPr>
+      </w:pPr>
+      <w:r>
+        <w:rPr>
+          <w:sz w:val="20"/>
+          <w:szCs w:val="20"/>
+        </w:rPr>
+        <w:tab/>
+      </w:r>
+    </w:p>
+    <w:p>
+      <w:pPr>
+        <w:tabs>
+          <w:tab w:val="left" w:pos="3159"/>
+        </w:tabs>
+        <w:rPr>
+          <w:sz w:val="20"/>
+          <w:szCs w:val="20"/>
+        </w:rPr>
+      </w:pPr>
+    </w:p>
+    <w:p>
+      <w:pPr>
+        <w:tabs>
+          <w:tab w:val="left" w:pos="3159"/>
+        </w:tabs>
+        <w:jc w:val="center"/>
+        <w:rPr>
+          <w:b/>
+          <w:color w:val="FF0000"/>
+          <w:sz w:val="28"/>
+          <w:szCs w:val="32"/>
+          <w:u w:val="single"/>
+        </w:rPr>
+      </w:pPr>
+      <w:r>
+        <w:rPr>
+          <w:sz w:val="20"/>
+          <w:szCs w:val="20"/>
+        </w:rPr>
+        <w:lastRenderedPageBreak/>
+        <w:t>Task Two :</w:t>
+      </w:r>
+      <w:r>
+        <w:rPr>
+          <w:b/>
+          <w:color w:val="FF0000"/>
+          <w:sz w:val="28"/>
+          <w:szCs w:val="32"/>
+          <w:u w:val="single"/>
+        </w:rPr>
+        <w:t xml:space="preserve"> </w:t>
+      </w:r>
+      <w:r>
+        <w:rPr>
+          <w:rFonts w:ascii="Calibri" w:eastAsia="Times New Roman" w:hAnsi="Calibri" w:cs="Times New Roman"/>
+          <w:b/>
+          <w:color w:val="FF0000"/>
+          <w:sz w:val="28"/>
+          <w:szCs w:val="32"/>
+          <w:u w:val="single"/>
+        </w:rPr>
+        <w:t>Create Corners with Full color inside the boxes</w:t>
+      </w:r>
+    </w:p>
+    <w:tbl>
+      <w:tblPr>
+        <w:tblStyle w:val="TableGrid"/>
+        <w:tblW w:w="0" w:type="auto"/>
+        <w:tblLook w:val="04A0"/>
+      </w:tblPr>
+      <w:tblGrid>
+        <w:gridCol w:w="4788"/>
+        <w:gridCol w:w="4788"/>
+      </w:tblGrid>
+      <w:tr>
+        <w:tc>
+          <w:tcPr>
+            <w:tcW w:w="4788" w:type="dxa"/>
+          </w:tcPr>
+          <w:p>
+            <w:pPr>
+              <w:tabs>
+                <w:tab w:val="left" w:pos="3159"/>
+              </w:tabs>
+              <w:jc w:val="center"/>
+              <w:rPr>
+                <w:sz w:val="20"/>
+                <w:szCs w:val="20"/>
+              </w:rPr>
+            </w:pPr>
+            <w:r>
+              <w:rPr>
+                <w:sz w:val="20"/>
+                <w:szCs w:val="20"/>
+              </w:rPr>
+              <w:t>Input</w:t>
+            </w:r>
+          </w:p>
+        </w:tc>
+        <w:tc>
+          <w:tcPr>
+            <w:tcW w:w="4788" w:type="dxa"/>
+          </w:tcPr>
+          <w:p>
+            <w:pPr>
+              <w:tabs>
+                <w:tab w:val="left" w:pos="3159"/>
+              </w:tabs>
+              <w:jc w:val="center"/>
+              <w:rPr>
+                <w:sz w:val="20"/>
+                <w:szCs w:val="20"/>
+              </w:rPr>
+            </w:pPr>
+            <w:r>
+              <w:rPr>
+                <w:sz w:val="20"/>
+                <w:szCs w:val="20"/>
+              </w:rPr>
+              <w:t>Output</w:t>
+            </w:r>
+          </w:p>
+        </w:tc>
+      </w:tr>
+      <w:tr>
+        <w:tc>
+          <w:tcPr>
+            <w:tcW w:w="4788" w:type="dxa"/>
+          </w:tcPr>
+          <w:p>
+            <w:pPr>
+              <w:tabs>
+                <w:tab w:val="left" w:pos="3159"/>
+              </w:tabs>
+              <w:rPr>
+                <w:sz w:val="20"/>
+                <w:szCs w:val="20"/>
+              </w:rPr>
+            </w:pPr>
+            <w:r>
+              <w:rPr>
+                <w:sz w:val="20"/>
+                <w:szCs w:val="20"/>
+              </w:rPr>
+              <w:t>&lt;html&gt;   &lt;head&gt;  &lt;style&gt;</w:t>
+            </w:r>
+          </w:p>
+          <w:p>
+            <w:pPr>
+              <w:tabs>
+                <w:tab w:val="left" w:pos="3159"/>
+              </w:tabs>
+              <w:rPr>
+                <w:sz w:val="20"/>
+                <w:szCs w:val="20"/>
+              </w:rPr>
+            </w:pPr>
+            <w:r>
+              <w:rPr>
+                <w:sz w:val="20"/>
+                <w:szCs w:val="20"/>
+              </w:rPr>
+              <w:t xml:space="preserve">         #rcorners1 {</w:t>
+            </w:r>
+          </w:p>
+          <w:p>
+            <w:pPr>
+              <w:tabs>
+                <w:tab w:val="left" w:pos="3159"/>
+              </w:tabs>
+              <w:rPr>
+                <w:sz w:val="20"/>
+                <w:szCs w:val="20"/>
+              </w:rPr>
+            </w:pPr>
+            <w:r>
+              <w:rPr>
+                <w:sz w:val="20"/>
+                <w:szCs w:val="20"/>
+              </w:rPr>
+              <w:t xml:space="preserve">            border-radius: 15px 50px 30px 5px;</w:t>
+            </w:r>
+          </w:p>
+          <w:p>
+            <w:pPr>
+              <w:tabs>
+                <w:tab w:val="left" w:pos="3159"/>
+              </w:tabs>
+              <w:rPr>
+                <w:sz w:val="20"/>
+                <w:szCs w:val="20"/>
+              </w:rPr>
+            </w:pPr>
+            <w:r>
+              <w:rPr>
+                <w:sz w:val="20"/>
+                <w:szCs w:val="20"/>
+              </w:rPr>
+              <w:t xml:space="preserve">            background: #a44170;</w:t>
+            </w:r>
+          </w:p>
+          <w:p>
+            <w:pPr>
+              <w:tabs>
+                <w:tab w:val="left" w:pos="3159"/>
+              </w:tabs>
+              <w:rPr>
+                <w:sz w:val="20"/>
+                <w:szCs w:val="20"/>
+              </w:rPr>
+            </w:pPr>
+            <w:r>
+              <w:rPr>
+                <w:sz w:val="20"/>
+                <w:szCs w:val="20"/>
+              </w:rPr>
+              <w:t xml:space="preserve">            padding: 20px; </w:t>
+            </w:r>
+          </w:p>
+          <w:p>
+            <w:pPr>
+              <w:tabs>
+                <w:tab w:val="left" w:pos="3159"/>
+              </w:tabs>
+              <w:rPr>
+                <w:sz w:val="20"/>
+                <w:szCs w:val="20"/>
+              </w:rPr>
+            </w:pPr>
+            <w:r>
+              <w:rPr>
+                <w:sz w:val="20"/>
+                <w:szCs w:val="20"/>
+              </w:rPr>
+              <w:t xml:space="preserve">            width: 100px;</w:t>
+            </w:r>
+          </w:p>
+          <w:p>
+            <w:pPr>
+              <w:tabs>
+                <w:tab w:val="left" w:pos="3159"/>
+              </w:tabs>
+              <w:rPr>
+                <w:sz w:val="20"/>
+                <w:szCs w:val="20"/>
+              </w:rPr>
+            </w:pPr>
+            <w:r>
+              <w:rPr>
+                <w:sz w:val="20"/>
+                <w:szCs w:val="20"/>
+              </w:rPr>
+              <w:t xml:space="preserve">            height: 100px;  }</w:t>
+            </w:r>
+          </w:p>
+          <w:p>
+            <w:pPr>
+              <w:tabs>
+                <w:tab w:val="left" w:pos="3159"/>
+              </w:tabs>
+              <w:rPr>
+                <w:sz w:val="20"/>
+                <w:szCs w:val="20"/>
+              </w:rPr>
+            </w:pPr>
+            <w:r>
+              <w:rPr>
+                <w:sz w:val="20"/>
+                <w:szCs w:val="20"/>
+              </w:rPr>
+              <w:t xml:space="preserve">         #rcorners2 {</w:t>
+            </w:r>
+          </w:p>
+          <w:p>
+            <w:pPr>
+              <w:tabs>
+                <w:tab w:val="left" w:pos="3159"/>
+              </w:tabs>
+              <w:rPr>
+                <w:sz w:val="20"/>
+                <w:szCs w:val="20"/>
+              </w:rPr>
+            </w:pPr>
+            <w:r>
+              <w:rPr>
+                <w:sz w:val="20"/>
+                <w:szCs w:val="20"/>
+              </w:rPr>
+              <w:t xml:space="preserve">            border-radius: 15px 50px 30px;</w:t>
+            </w:r>
+          </w:p>
+          <w:p>
+            <w:pPr>
+              <w:tabs>
+                <w:tab w:val="left" w:pos="3159"/>
+              </w:tabs>
+              <w:rPr>
+                <w:sz w:val="20"/>
+                <w:szCs w:val="20"/>
+              </w:rPr>
+            </w:pPr>
+            <w:r>
+              <w:rPr>
+                <w:sz w:val="20"/>
+                <w:szCs w:val="20"/>
+              </w:rPr>
+              <w:t xml:space="preserve">            background: #a44170;</w:t>
+            </w:r>
+          </w:p>
+          <w:p>
+            <w:pPr>
+              <w:tabs>
+                <w:tab w:val="left" w:pos="3159"/>
+              </w:tabs>
+              <w:rPr>
+                <w:sz w:val="20"/>
+                <w:szCs w:val="20"/>
+              </w:rPr>
+            </w:pPr>
+            <w:r>
+              <w:rPr>
+                <w:sz w:val="20"/>
+                <w:szCs w:val="20"/>
+              </w:rPr>
+              <w:t xml:space="preserve">            padding: 20px;</w:t>
+            </w:r>
+          </w:p>
+          <w:p>
+            <w:pPr>
+              <w:tabs>
+                <w:tab w:val="left" w:pos="3159"/>
+              </w:tabs>
+              <w:rPr>
+                <w:sz w:val="20"/>
+                <w:szCs w:val="20"/>
+              </w:rPr>
+            </w:pPr>
+            <w:r>
+              <w:rPr>
+                <w:sz w:val="20"/>
+                <w:szCs w:val="20"/>
+              </w:rPr>
+              <w:t xml:space="preserve">            width: 100px;</w:t>
+            </w:r>
+          </w:p>
+          <w:p>
+            <w:pPr>
+              <w:tabs>
+                <w:tab w:val="left" w:pos="3159"/>
+              </w:tabs>
+              <w:rPr>
+                <w:sz w:val="20"/>
+                <w:szCs w:val="20"/>
+              </w:rPr>
+            </w:pPr>
+            <w:r>
+              <w:rPr>
+                <w:sz w:val="20"/>
+                <w:szCs w:val="20"/>
+              </w:rPr>
+              <w:t xml:space="preserve">            height: 100px;   }</w:t>
+            </w:r>
+          </w:p>
+          <w:p>
+            <w:pPr>
+              <w:tabs>
+                <w:tab w:val="left" w:pos="3159"/>
+              </w:tabs>
+              <w:rPr>
+                <w:sz w:val="20"/>
+                <w:szCs w:val="20"/>
+              </w:rPr>
+            </w:pPr>
+            <w:r>
+              <w:rPr>
+                <w:sz w:val="20"/>
+                <w:szCs w:val="20"/>
+              </w:rPr>
+              <w:t xml:space="preserve">         #rcorners3 {</w:t>
+            </w:r>
+          </w:p>
+          <w:p>
+            <w:pPr>
+              <w:tabs>
+                <w:tab w:val="left" w:pos="3159"/>
+              </w:tabs>
+              <w:rPr>
+                <w:sz w:val="20"/>
+                <w:szCs w:val="20"/>
+              </w:rPr>
+            </w:pPr>
+            <w:r>
+              <w:rPr>
+                <w:sz w:val="20"/>
+                <w:szCs w:val="20"/>
+              </w:rPr>
+              <w:t xml:space="preserve">            border-radius: 15px 50px;</w:t>
+            </w:r>
+          </w:p>
+          <w:p>
+            <w:pPr>
+              <w:tabs>
+                <w:tab w:val="left" w:pos="3159"/>
+              </w:tabs>
+              <w:rPr>
+                <w:sz w:val="20"/>
+                <w:szCs w:val="20"/>
+              </w:rPr>
+            </w:pPr>
+            <w:r>
+              <w:rPr>
+                <w:sz w:val="20"/>
+                <w:szCs w:val="20"/>
+              </w:rPr>
+              <w:t xml:space="preserve">            background: #a44170;</w:t>
+            </w:r>
+          </w:p>
+          <w:p>
+            <w:pPr>
+              <w:tabs>
+                <w:tab w:val="left" w:pos="3159"/>
+              </w:tabs>
+              <w:rPr>
+                <w:sz w:val="20"/>
+                <w:szCs w:val="20"/>
+              </w:rPr>
+            </w:pPr>
+            <w:r>
+              <w:rPr>
+                <w:sz w:val="20"/>
+                <w:szCs w:val="20"/>
+              </w:rPr>
+              <w:t xml:space="preserve">            padding: 20px; </w:t>
+            </w:r>
+          </w:p>
+          <w:p>
+            <w:pPr>
+              <w:tabs>
+                <w:tab w:val="left" w:pos="3159"/>
+              </w:tabs>
+              <w:rPr>
+                <w:sz w:val="20"/>
+                <w:szCs w:val="20"/>
+              </w:rPr>
+            </w:pPr>
+            <w:r>
+              <w:rPr>
+                <w:sz w:val="20"/>
+                <w:szCs w:val="20"/>
+              </w:rPr>
+              <w:t xml:space="preserve">            width: 100px;</w:t>
+            </w:r>
+          </w:p>
+          <w:p>
+            <w:pPr>
+              <w:tabs>
+                <w:tab w:val="left" w:pos="3159"/>
+              </w:tabs>
+              <w:rPr>
+                <w:sz w:val="20"/>
+                <w:szCs w:val="20"/>
+              </w:rPr>
+            </w:pPr>
+            <w:r>
+              <w:rPr>
+                <w:sz w:val="20"/>
+                <w:szCs w:val="20"/>
+              </w:rPr>
+              <w:t xml:space="preserve">            height: 100px;    }</w:t>
+            </w:r>
+          </w:p>
+          <w:p>
+            <w:pPr>
+              <w:tabs>
+                <w:tab w:val="left" w:pos="3159"/>
+              </w:tabs>
+              <w:rPr>
+                <w:sz w:val="20"/>
+                <w:szCs w:val="20"/>
+              </w:rPr>
+            </w:pPr>
+            <w:r>
+              <w:rPr>
+                <w:sz w:val="20"/>
+                <w:szCs w:val="20"/>
+              </w:rPr>
+              <w:t xml:space="preserve">      &lt;/style&gt;  &lt;/head&gt; &lt;body&gt;</w:t>
+            </w:r>
+          </w:p>
+          <w:p>
+            <w:pPr>
+              <w:tabs>
+                <w:tab w:val="left" w:pos="3159"/>
+              </w:tabs>
+              <w:rPr>
+                <w:sz w:val="20"/>
+                <w:szCs w:val="20"/>
+              </w:rPr>
+            </w:pPr>
+            <w:r>
+              <w:rPr>
+                <w:sz w:val="20"/>
+                <w:szCs w:val="20"/>
+              </w:rPr>
+              <w:t xml:space="preserve">      &lt;p id="rcorners1"&gt;&lt;/p&gt;</w:t>
+            </w:r>
+          </w:p>
+          <w:p>
+            <w:pPr>
+              <w:tabs>
+                <w:tab w:val="left" w:pos="3159"/>
+              </w:tabs>
+              <w:rPr>
+                <w:sz w:val="20"/>
+                <w:szCs w:val="20"/>
+              </w:rPr>
+            </w:pPr>
+            <w:r>
+              <w:rPr>
+                <w:sz w:val="20"/>
+                <w:szCs w:val="20"/>
+              </w:rPr>
+              <w:t xml:space="preserve">      &lt;p id="rcorners2"&gt;&lt;/p&gt;</w:t>
+            </w:r>
+          </w:p>
+          <w:p>
+            <w:pPr>
+              <w:tabs>
+                <w:tab w:val="left" w:pos="3159"/>
+              </w:tabs>
+              <w:rPr>
+                <w:sz w:val="20"/>
+                <w:szCs w:val="20"/>
+              </w:rPr>
+            </w:pPr>
+            <w:r>
+              <w:rPr>
+                <w:sz w:val="20"/>
+                <w:szCs w:val="20"/>
+              </w:rPr>
+              <w:t xml:space="preserve">      &lt;p id="rcorners3"&gt;&lt;/p&gt; &lt;/body&gt;&lt;/html&gt;</w:t>
+            </w:r>
+          </w:p>
+        </w:tc>
+        <w:tc>
+          <w:tcPr>
+            <w:tcW w:w="4788" w:type="dxa"/>
+          </w:tcPr>
+          <w:p>
+            <w:pPr>
+              <w:tabs>
+                <w:tab w:val="left" w:pos="3159"/>
+              </w:tabs>
+              <w:jc w:val="center"/>
+              <w:rPr>
+                <w:sz w:val="20"/>
+                <w:szCs w:val="20"/>
+              </w:rPr>
+            </w:pPr>
+            <w:r>
+              <w:object w:dxaOrig="2100" w:dyaOrig="6885">
+                <v:shape id="_x0000_i1026" type="#_x0000_t75" style="width:104.8pt;height:248.25pt" o:ole="">
+                  <v:imagedata r:id="rId10" o:title=""/>
+                </v:shape>
+                <o:OLEObject Type="Embed" ProgID="PBrush" ShapeID="_x0000_i1026" DrawAspect="Content" ObjectID="_1538171541" r:id="rId11"/>
+              </w:object>
+            </w:r>
+          </w:p>
+        </w:tc>
+      </w:tr>
+    </w:tbl>
+    <w:p>
+      <w:pPr>
+        <w:tabs>
+          <w:tab w:val="left" w:pos="3159"/>
+        </w:tabs>
+        <w:jc w:val="center"/>
+        <w:rPr>
+          <w:b/>
+          <w:color w:val="FF0000"/>
+          <w:sz w:val="28"/>
+          <w:szCs w:val="32"/>
+          <w:u w:val="single"/>
+        </w:rPr>
+      </w:pPr>
+      <w:r>
+        <w:rPr>
+          <w:sz w:val="20"/>
+          <w:szCs w:val="20"/>
+        </w:rPr>
+        <w:t>Task Three :</w:t>
+      </w:r>
+      <w:r>
+        <w:rPr>
+          <w:b/>
+          <w:color w:val="FF0000"/>
+          <w:sz w:val="28"/>
+          <w:szCs w:val="32"/>
+          <w:u w:val="single"/>
+        </w:rPr>
+        <w:t xml:space="preserve"> </w:t>
+      </w:r>
+      <w:r>
+        <w:rPr>
+          <w:rFonts w:ascii="Calibri" w:eastAsia="Times New Roman" w:hAnsi="Calibri" w:cs="Times New Roman"/>
+          <w:b/>
+          <w:color w:val="FF0000"/>
+          <w:sz w:val="28"/>
+          <w:szCs w:val="32"/>
+          <w:u w:val="single"/>
+        </w:rPr>
+        <w:t>Create Corners with Full color inside the boxes</w:t>
+      </w:r>
+    </w:p>
+    <w:tbl>
+      <w:tblPr>
+        <w:tblStyle w:val="TableGrid"/>
+        <w:tblW w:w="0" w:type="auto"/>
+        <w:tblLook w:val="04A0"/>
+      </w:tblPr>
+      <w:tblGrid>
+        <w:gridCol w:w="4788"/>
+        <w:gridCol w:w="4788"/>
+      </w:tblGrid>
+      <w:tr>
+        <w:tc>
+          <w:tcPr>
+            <w:tcW w:w="4788" w:type="dxa"/>
+          </w:tcPr>
+          <w:p>
+            <w:pPr>
+              <w:tabs>
+                <w:tab w:val="left" w:pos="3159"/>
+              </w:tabs>
+              <w:jc w:val="center"/>
+              <w:rPr>
+                <w:b/>
+                <w:color w:val="000000" w:themeColor="text1"/>
+                <w:sz w:val="28"/>
+                <w:szCs w:val="32"/>
+                <w:u w:val="single"/>
+              </w:rPr>
+            </w:pPr>
+            <w:r>
+              <w:rPr>
+                <w:b/>
+                <w:color w:val="000000" w:themeColor="text1"/>
+                <w:sz w:val="28"/>
+                <w:szCs w:val="32"/>
+                <w:u w:val="single"/>
+              </w:rPr>
+              <w:t>Input</w:t>
+            </w:r>
+          </w:p>
+        </w:tc>
+        <w:tc>
+          <w:tcPr>
+            <w:tcW w:w="4788" w:type="dxa"/>
+          </w:tcPr>
+          <w:p>
+            <w:pPr>
+              <w:tabs>
+                <w:tab w:val="left" w:pos="3159"/>
+              </w:tabs>
+              <w:jc w:val="center"/>
+              <w:rPr>
+                <w:color w:val="000000" w:themeColor="text1"/>
+                <w:sz w:val="28"/>
+                <w:szCs w:val="32"/>
+                <w:u w:val="single"/>
+              </w:rPr>
+            </w:pPr>
+            <w:r>
+              <w:rPr>
+                <w:b/>
+                <w:color w:val="000000" w:themeColor="text1"/>
+                <w:sz w:val="28"/>
+                <w:szCs w:val="32"/>
+                <w:u w:val="single"/>
+              </w:rPr>
+              <w:t>Output</w:t>
+            </w:r>
+          </w:p>
+        </w:tc>
+      </w:tr>
+      <w:tr>
+        <w:tc>
+          <w:tcPr>
+            <w:tcW w:w="4788" w:type="dxa"/>
+          </w:tcPr>
+          <w:p>
+            <w:pPr>
+              <w:rPr>
+                <w:rFonts w:ascii="Bookman Old Style" w:eastAsia="Times New Roman" w:hAnsi="Bookman Old Style" w:cs="Times New Roman"/>
+                <w:szCs w:val="32"/>
+              </w:rPr>
+            </w:pPr>
+            <w:r>
+              <w:rPr>
+                <w:rFonts w:ascii="Bookman Old Style" w:eastAsia="Times New Roman" w:hAnsi="Bookman Old Style" w:cs="Times New Roman"/>
+                <w:szCs w:val="32"/>
+              </w:rPr>
+              <w:t>&lt;html&gt;</w:t>
+            </w:r>
+            <w:r>
+              <w:rPr>
+                <w:rFonts w:ascii="Bookman Old Style" w:hAnsi="Bookman Old Style"/>
+                <w:szCs w:val="32"/>
+              </w:rPr>
+              <w:t>&lt;head&gt;</w:t>
+            </w:r>
+            <w:r>
+              <w:rPr>
+                <w:rFonts w:ascii="Bookman Old Style" w:eastAsia="Times New Roman" w:hAnsi="Bookman Old Style" w:cs="Times New Roman"/>
+                <w:szCs w:val="32"/>
+              </w:rPr>
+              <w:t>&lt;style&gt;</w:t>
+            </w:r>
+          </w:p>
+          <w:p>
+            <w:pPr>
+              <w:rPr>
+                <w:rFonts w:ascii="Bookman Old Style" w:eastAsia="Times New Roman" w:hAnsi="Bookman Old Style" w:cs="Times New Roman"/>
+                <w:szCs w:val="32"/>
+              </w:rPr>
+            </w:pPr>
+            <w:r>
+              <w:rPr>
+                <w:rFonts w:ascii="Bookman Old Style" w:eastAsia="Times New Roman" w:hAnsi="Bookman Old Style" w:cs="Times New Roman"/>
+                <w:szCs w:val="32"/>
+              </w:rPr>
+              <w:t xml:space="preserve">         #borderimg1 { </w:t>
+            </w:r>
+          </w:p>
+          <w:p>
+            <w:pPr>
+              <w:rPr>
+                <w:rFonts w:ascii="Bookman Old Style" w:eastAsia="Times New Roman" w:hAnsi="Bookman Old Style" w:cs="Times New Roman"/>
+                <w:szCs w:val="32"/>
+              </w:rPr>
+            </w:pPr>
+            <w:r>
+              <w:rPr>
+                <w:rFonts w:ascii="Bookman Old Style" w:eastAsia="Times New Roman" w:hAnsi="Bookman Old Style" w:cs="Times New Roman"/>
+                <w:szCs w:val="32"/>
+              </w:rPr>
+              <w:t xml:space="preserve">            border: 10px solid transparent;</w:t>
+            </w:r>
+          </w:p>
+          <w:p>
+            <w:pPr>
+              <w:rPr>
+                <w:rFonts w:ascii="Bookman Old Style" w:eastAsia="Times New Roman" w:hAnsi="Bookman Old Style" w:cs="Times New Roman"/>
+                <w:szCs w:val="32"/>
+              </w:rPr>
+            </w:pPr>
+            <w:r>
+              <w:rPr>
+                <w:rFonts w:ascii="Bookman Old Style" w:eastAsia="Times New Roman" w:hAnsi="Bookman Old Style" w:cs="Times New Roman"/>
+                <w:szCs w:val="32"/>
+              </w:rPr>
+              <w:t xml:space="preserve">            padding: 15px;</w:t>
+            </w:r>
+          </w:p>
+          <w:p>
+            <w:pPr>
+              <w:rPr>
+                <w:rFonts w:ascii="Bookman Old Style" w:eastAsia="Times New Roman" w:hAnsi="Bookman Old Style" w:cs="Times New Roman"/>
+                <w:szCs w:val="32"/>
+              </w:rPr>
+            </w:pPr>
+            <w:r>
+              <w:rPr>
+                <w:rFonts w:ascii="Bookman Old Style" w:eastAsia="Times New Roman" w:hAnsi="Bookman Old Style" w:cs="Times New Roman"/>
+                <w:szCs w:val="32"/>
+              </w:rPr>
+              <w:t xml:space="preserve">            border-image-source: url(</w:t>
+            </w:r>
+            <w:r>
+              <w:rPr>
+                <w:rFonts w:ascii="Bookman Old Style" w:hAnsi="Bookman Old Style"/>
+                <w:szCs w:val="32"/>
+              </w:rPr>
+              <w:t>“1</w:t>
+            </w:r>
+            <w:r>
+              <w:rPr>
+                <w:rFonts w:ascii="Bookman Old Style" w:eastAsia="Times New Roman" w:hAnsi="Bookman Old Style" w:cs="Times New Roman"/>
+                <w:szCs w:val="32"/>
+              </w:rPr>
+              <w:t>.</w:t>
+            </w:r>
+            <w:r>
+              <w:rPr>
+                <w:rFonts w:ascii="Bookman Old Style" w:eastAsia="Times New Roman" w:hAnsi="Bookman Old Style" w:cs="Times New Roman"/>
+                <w:szCs w:val="32"/>
+              </w:rPr>
+              <w:t>j</w:t>
+            </w:r>
+            <w:r>
+              <w:rPr>
+                <w:rFonts w:ascii="Bookman Old Style" w:eastAsia="Times New Roman" w:hAnsi="Bookman Old Style" w:cs="Times New Roman"/>
+                <w:szCs w:val="32"/>
+              </w:rPr>
+              <w:t>pg</w:t>
+            </w:r>
+            <w:r>
+              <w:rPr>
+                <w:rFonts w:ascii="Bookman Old Style" w:hAnsi="Bookman Old Style"/>
+                <w:szCs w:val="32"/>
+              </w:rPr>
+              <w:t>”</w:t>
+            </w:r>
+            <w:r>
+              <w:rPr>
+                <w:rFonts w:ascii="Bookman Old Style" w:eastAsia="Times New Roman" w:hAnsi="Bookman Old Style" w:cs="Times New Roman"/>
+                <w:szCs w:val="32"/>
+              </w:rPr>
+              <w:t>);</w:t>
+            </w:r>
+          </w:p>
+          <w:p>
+            <w:pPr>
+              <w:rPr>
+                <w:rFonts w:ascii="Bookman Old Style" w:eastAsia="Times New Roman" w:hAnsi="Bookman Old Style" w:cs="Times New Roman"/>
+                <w:szCs w:val="32"/>
+              </w:rPr>
+            </w:pPr>
+            <w:r>
+              <w:rPr>
+                <w:rFonts w:ascii="Bookman Old Style" w:eastAsia="Times New Roman" w:hAnsi="Bookman Old Style" w:cs="Times New Roman"/>
+                <w:szCs w:val="32"/>
+              </w:rPr>
+              <w:t xml:space="preserve">            border-image-repeat: round;</w:t>
+            </w:r>
+          </w:p>
+          <w:p>
+            <w:pPr>
+              <w:rPr>
+                <w:rFonts w:ascii="Bookman Old Style" w:eastAsia="Times New Roman" w:hAnsi="Bookman Old Style" w:cs="Times New Roman"/>
+                <w:szCs w:val="32"/>
+              </w:rPr>
+            </w:pPr>
+            <w:r>
+              <w:rPr>
+                <w:rFonts w:ascii="Bookman Old Style" w:eastAsia="Times New Roman" w:hAnsi="Bookman Old Style" w:cs="Times New Roman"/>
+                <w:szCs w:val="32"/>
+              </w:rPr>
+              <w:t xml:space="preserve">            border-image-slice: 30;</w:t>
+            </w:r>
+          </w:p>
+          <w:p>
+            <w:pPr>
+              <w:rPr>
+                <w:rFonts w:ascii="Bookman Old Style" w:eastAsia="Times New Roman" w:hAnsi="Bookman Old Style" w:cs="Times New Roman"/>
+                <w:szCs w:val="32"/>
+              </w:rPr>
+            </w:pPr>
+            <w:r>
+              <w:rPr>
+                <w:rFonts w:ascii="Bookman Old Style" w:eastAsia="Times New Roman" w:hAnsi="Bookman Old Style" w:cs="Times New Roman"/>
+                <w:szCs w:val="32"/>
+              </w:rPr>
+              <w:t xml:space="preserve">            border-image-width: 10px;}</w:t>
+            </w:r>
+          </w:p>
+          <w:p>
+            <w:pPr>
+              <w:rPr>
+                <w:rFonts w:ascii="Bookman Old Style" w:eastAsia="Times New Roman" w:hAnsi="Bookman Old Style" w:cs="Times New Roman"/>
+                <w:szCs w:val="32"/>
+              </w:rPr>
+            </w:pPr>
+            <w:r>
+              <w:rPr>
+                <w:rFonts w:ascii="Bookman Old Style" w:eastAsia="Times New Roman" w:hAnsi="Bookman Old Style" w:cs="Times New Roman"/>
+                <w:szCs w:val="32"/>
+              </w:rPr>
+              <w:t xml:space="preserve">         #borderimg2 { </w:t>
+            </w:r>
+          </w:p>
+          <w:p>
+            <w:pPr>
+              <w:rPr>
+                <w:rFonts w:ascii="Bookman Old Style" w:eastAsia="Times New Roman" w:hAnsi="Bookman Old Style" w:cs="Times New Roman"/>
+                <w:szCs w:val="32"/>
+              </w:rPr>
+            </w:pPr>
+            <w:r>
+              <w:rPr>
+                <w:rFonts w:ascii="Bookman Old Style" w:eastAsia="Times New Roman" w:hAnsi="Bookman Old Style" w:cs="Times New Roman"/>
+                <w:szCs w:val="32"/>
+              </w:rPr>
+              <w:t xml:space="preserve">            border: 10px solid transparent;</w:t>
+            </w:r>
+          </w:p>
+          <w:p>
+            <w:pPr>
+              <w:rPr>
+                <w:rFonts w:ascii="Bookman Old Style" w:eastAsia="Times New Roman" w:hAnsi="Bookman Old Style" w:cs="Times New Roman"/>
+                <w:szCs w:val="32"/>
+              </w:rPr>
+            </w:pPr>
+            <w:r>
+              <w:rPr>
+                <w:rFonts w:ascii="Bookman Old Style" w:eastAsia="Times New Roman" w:hAnsi="Bookman Old Style" w:cs="Times New Roman"/>
+                <w:szCs w:val="32"/>
+              </w:rPr>
+              <w:t xml:space="preserve">            padding: 15px;</w:t>
+            </w:r>
+          </w:p>
+          <w:p>
+            <w:pPr>
+              <w:rPr>
+                <w:rFonts w:ascii="Bookman Old Style" w:eastAsia="Times New Roman" w:hAnsi="Bookman Old Style" w:cs="Times New Roman"/>
+                <w:szCs w:val="32"/>
+              </w:rPr>
+            </w:pPr>
+            <w:r>
+              <w:rPr>
+                <w:rFonts w:ascii="Bookman Old Style" w:eastAsia="Times New Roman" w:hAnsi="Bookman Old Style" w:cs="Times New Roman"/>
+                <w:szCs w:val="32"/>
+              </w:rPr>
+              <w:t xml:space="preserve">            border-image-source: url(</w:t>
+            </w:r>
+            <w:r>
+              <w:rPr>
+                <w:rFonts w:ascii="Bookman Old Style" w:hAnsi="Bookman Old Style"/>
+                <w:szCs w:val="32"/>
+              </w:rPr>
+              <w:t>“1</w:t>
+            </w:r>
+            <w:r>
+              <w:rPr>
+                <w:rFonts w:ascii="Bookman Old Style" w:eastAsia="Times New Roman" w:hAnsi="Bookman Old Style" w:cs="Times New Roman"/>
+                <w:szCs w:val="32"/>
+              </w:rPr>
+              <w:t>.</w:t>
+            </w:r>
+            <w:r>
+              <w:rPr>
+                <w:rFonts w:ascii="Bookman Old Style" w:eastAsia="Times New Roman" w:hAnsi="Bookman Old Style" w:cs="Times New Roman"/>
+                <w:szCs w:val="32"/>
+              </w:rPr>
+              <w:t>j</w:t>
+            </w:r>
+            <w:r>
+              <w:rPr>
+                <w:rFonts w:ascii="Bookman Old Style" w:eastAsia="Times New Roman" w:hAnsi="Bookman Old Style" w:cs="Times New Roman"/>
+                <w:szCs w:val="32"/>
+              </w:rPr>
+              <w:t>pg</w:t>
+            </w:r>
+            <w:r>
+              <w:rPr>
+                <w:rFonts w:ascii="Bookman Old Style" w:hAnsi="Bookman Old Style"/>
+                <w:szCs w:val="32"/>
+              </w:rPr>
+              <w:t>”</w:t>
+            </w:r>
+            <w:r>
+              <w:rPr>
+                <w:rFonts w:ascii="Bookman Old Style" w:eastAsia="Times New Roman" w:hAnsi="Bookman Old Style" w:cs="Times New Roman"/>
+                <w:szCs w:val="32"/>
+              </w:rPr>
+              <w:t>);</w:t>
+            </w:r>
+          </w:p>
+          <w:p>
+            <w:pPr>
+              <w:rPr>
+                <w:rFonts w:ascii="Bookman Old Style" w:eastAsia="Times New Roman" w:hAnsi="Bookman Old Style" w:cs="Times New Roman"/>
+                <w:szCs w:val="32"/>
+              </w:rPr>
+            </w:pPr>
+            <w:r>
+              <w:rPr>
+                <w:rFonts w:ascii="Bookman Old Style" w:eastAsia="Times New Roman" w:hAnsi="Bookman Old Style" w:cs="Times New Roman"/>
+                <w:szCs w:val="32"/>
+              </w:rPr>
+              <w:t xml:space="preserve">            border-image-repeat: round;</w:t>
+            </w:r>
+          </w:p>
+          <w:p>
+            <w:pPr>
+              <w:rPr>
+                <w:rFonts w:ascii="Bookman Old Style" w:eastAsia="Times New Roman" w:hAnsi="Bookman Old Style" w:cs="Times New Roman"/>
+                <w:szCs w:val="32"/>
+              </w:rPr>
+            </w:pPr>
+            <w:r>
+              <w:rPr>
+                <w:rFonts w:ascii="Bookman Old Style" w:eastAsia="Times New Roman" w:hAnsi="Bookman Old Style" w:cs="Times New Roman"/>
+                <w:szCs w:val="32"/>
+              </w:rPr>
+              <w:t xml:space="preserve">            border-image-slice: 30;</w:t>
+            </w:r>
+          </w:p>
+          <w:p>
+            <w:pPr>
+              <w:rPr>
+                <w:rFonts w:ascii="Bookman Old Style" w:eastAsia="Times New Roman" w:hAnsi="Bookman Old Style" w:cs="Times New Roman"/>
+                <w:szCs w:val="32"/>
+              </w:rPr>
+            </w:pPr>
+            <w:r>
+              <w:rPr>
+                <w:rFonts w:ascii="Bookman Old Style" w:eastAsia="Times New Roman" w:hAnsi="Bookman Old Style" w:cs="Times New Roman"/>
+                <w:szCs w:val="32"/>
+              </w:rPr>
+              <w:t xml:space="preserve">            border-image-width: 20px;}</w:t>
+            </w:r>
+          </w:p>
+          <w:p>
+            <w:pPr>
+              <w:rPr>
+                <w:rFonts w:ascii="Bookman Old Style" w:eastAsia="Times New Roman" w:hAnsi="Bookman Old Style" w:cs="Times New Roman"/>
+                <w:szCs w:val="32"/>
+              </w:rPr>
+            </w:pPr>
+            <w:r>
+              <w:rPr>
+                <w:rFonts w:ascii="Bookman Old Style" w:eastAsia="Times New Roman" w:hAnsi="Bookman Old Style" w:cs="Times New Roman"/>
+                <w:szCs w:val="32"/>
+              </w:rPr>
+              <w:t xml:space="preserve">         #borderimg3 { </w:t>
+            </w:r>
+          </w:p>
+          <w:p>
+            <w:pPr>
+              <w:rPr>
+                <w:rFonts w:ascii="Bookman Old Style" w:eastAsia="Times New Roman" w:hAnsi="Bookman Old Style" w:cs="Times New Roman"/>
+                <w:szCs w:val="32"/>
+              </w:rPr>
+            </w:pPr>
+            <w:r>
+              <w:rPr>
+                <w:rFonts w:ascii="Bookman Old Style" w:eastAsia="Times New Roman" w:hAnsi="Bookman Old Style" w:cs="Times New Roman"/>
+                <w:szCs w:val="32"/>
+              </w:rPr>
+              <w:t xml:space="preserve">            border: 10px solid transparent;</w:t>
+            </w:r>
+          </w:p>
+          <w:p>
+            <w:pPr>
+              <w:rPr>
+                <w:rFonts w:ascii="Bookman Old Style" w:eastAsia="Times New Roman" w:hAnsi="Bookman Old Style" w:cs="Times New Roman"/>
+                <w:szCs w:val="32"/>
+              </w:rPr>
+            </w:pPr>
+            <w:r>
+              <w:rPr>
+                <w:rFonts w:ascii="Bookman Old Style" w:eastAsia="Times New Roman" w:hAnsi="Bookman Old Style" w:cs="Times New Roman"/>
+                <w:szCs w:val="32"/>
+              </w:rPr>
+              <w:t xml:space="preserve">            padding: 15px;</w:t>
+            </w:r>
+          </w:p>
+          <w:p>
+            <w:pPr>
+              <w:rPr>
+                <w:rFonts w:ascii="Bookman Old Style" w:eastAsia="Times New Roman" w:hAnsi="Bookman Old Style" w:cs="Times New Roman"/>
+                <w:szCs w:val="32"/>
+              </w:rPr>
+            </w:pPr>
+            <w:r>
+              <w:rPr>
+                <w:rFonts w:ascii="Bookman Old Style" w:eastAsia="Times New Roman" w:hAnsi="Bookman Old Style" w:cs="Times New Roman"/>
+                <w:szCs w:val="32"/>
+              </w:rPr>
+              <w:t xml:space="preserve">            border-image-source: url(</w:t>
+            </w:r>
+            <w:r>
+              <w:rPr>
+                <w:rFonts w:ascii="Bookman Old Style" w:hAnsi="Bookman Old Style"/>
+                <w:szCs w:val="32"/>
+              </w:rPr>
+              <w:t>“1</w:t>
+            </w:r>
+            <w:r>
+              <w:rPr>
+                <w:rFonts w:ascii="Bookman Old Style" w:eastAsia="Times New Roman" w:hAnsi="Bookman Old Style" w:cs="Times New Roman"/>
+                <w:szCs w:val="32"/>
+              </w:rPr>
+              <w:t>.</w:t>
+            </w:r>
+            <w:r>
+              <w:rPr>
+                <w:rFonts w:ascii="Bookman Old Style" w:eastAsia="Times New Roman" w:hAnsi="Bookman Old Style" w:cs="Times New Roman"/>
+                <w:szCs w:val="32"/>
+              </w:rPr>
+              <w:t>j</w:t>
+            </w:r>
+            <w:r>
+              <w:rPr>
+                <w:rFonts w:ascii="Bookman Old Style" w:eastAsia="Times New Roman" w:hAnsi="Bookman Old Style" w:cs="Times New Roman"/>
+                <w:szCs w:val="32"/>
+              </w:rPr>
+              <w:t>pg</w:t>
+            </w:r>
+            <w:r>
+              <w:rPr>
+                <w:rFonts w:ascii="Bookman Old Style" w:hAnsi="Bookman Old Style"/>
+                <w:szCs w:val="32"/>
+              </w:rPr>
+              <w:t>”</w:t>
+            </w:r>
+            <w:r>
+              <w:rPr>
+                <w:rFonts w:ascii="Bookman Old Style" w:eastAsia="Times New Roman" w:hAnsi="Bookman Old Style" w:cs="Times New Roman"/>
+                <w:szCs w:val="32"/>
+              </w:rPr>
+              <w:t>);</w:t>
+            </w:r>
+          </w:p>
+          <w:p>
+            <w:pPr>
+              <w:rPr>
+                <w:rFonts w:ascii="Bookman Old Style" w:eastAsia="Times New Roman" w:hAnsi="Bookman Old Style" w:cs="Times New Roman"/>
+                <w:szCs w:val="32"/>
+              </w:rPr>
+            </w:pPr>
+            <w:r>
+              <w:rPr>
+                <w:rFonts w:ascii="Bookman Old Style" w:eastAsia="Times New Roman" w:hAnsi="Bookman Old Style" w:cs="Times New Roman"/>
+                <w:szCs w:val="32"/>
+              </w:rPr>
+              <w:t xml:space="preserve">            border-image-repeat: round;</w:t>
+            </w:r>
+          </w:p>
+          <w:p>
+            <w:pPr>
+              <w:rPr>
+                <w:rFonts w:ascii="Bookman Old Style" w:eastAsia="Times New Roman" w:hAnsi="Bookman Old Style" w:cs="Times New Roman"/>
+                <w:szCs w:val="32"/>
+              </w:rPr>
+            </w:pPr>
+            <w:r>
+              <w:rPr>
+                <w:rFonts w:ascii="Bookman Old Style" w:eastAsia="Times New Roman" w:hAnsi="Bookman Old Style" w:cs="Times New Roman"/>
+                <w:szCs w:val="32"/>
+              </w:rPr>
+              <w:lastRenderedPageBreak/>
+              <w:t xml:space="preserve">            border-image-slice: 30;</w:t>
+            </w:r>
+          </w:p>
+          <w:p>
+            <w:pPr>
+              <w:rPr>
+                <w:rFonts w:ascii="Bookman Old Style" w:eastAsia="Times New Roman" w:hAnsi="Bookman Old Style" w:cs="Times New Roman"/>
+                <w:szCs w:val="32"/>
+              </w:rPr>
+            </w:pPr>
+            <w:r>
+              <w:rPr>
+                <w:rFonts w:ascii="Bookman Old Style" w:eastAsia="Times New Roman" w:hAnsi="Bookman Old Style" w:cs="Times New Roman"/>
+                <w:szCs w:val="32"/>
+              </w:rPr>
+              <w:t xml:space="preserve">            border-image-width: 30px; }</w:t>
+            </w:r>
+          </w:p>
+          <w:p>
+            <w:pPr>
+              <w:rPr>
+                <w:rFonts w:ascii="Bookman Old Style" w:eastAsia="Times New Roman" w:hAnsi="Bookman Old Style" w:cs="Times New Roman"/>
+                <w:szCs w:val="32"/>
+              </w:rPr>
+            </w:pPr>
+            <w:r>
+              <w:rPr>
+                <w:rFonts w:ascii="Bookman Old Style" w:hAnsi="Bookman Old Style"/>
+                <w:szCs w:val="32"/>
+              </w:rPr>
+              <w:t xml:space="preserve">      &lt;/style&gt;</w:t>
+            </w:r>
+            <w:r>
+              <w:rPr>
+                <w:rFonts w:ascii="Bookman Old Style" w:eastAsia="Times New Roman" w:hAnsi="Bookman Old Style" w:cs="Times New Roman"/>
+                <w:szCs w:val="32"/>
+              </w:rPr>
+              <w:t>&lt;/head&gt;&lt;body&gt;</w:t>
+            </w:r>
+          </w:p>
+          <w:p>
+            <w:pPr>
+              <w:rPr>
+                <w:rFonts w:ascii="Bookman Old Style" w:eastAsia="Times New Roman" w:hAnsi="Bookman Old Style" w:cs="Times New Roman"/>
+                <w:szCs w:val="32"/>
+              </w:rPr>
+            </w:pPr>
+            <w:r>
+              <w:rPr>
+                <w:rFonts w:ascii="Bookman Old Style" w:eastAsia="Times New Roman" w:hAnsi="Bookman Old Style" w:cs="Times New Roman"/>
+                <w:szCs w:val="32"/>
+              </w:rPr>
+              <w:t xml:space="preserve">      &lt;p id="borderimg1"&gt;This is image boarder example.&lt;/p&gt;</w:t>
+            </w:r>
+          </w:p>
+          <w:p>
+            <w:pPr>
+              <w:rPr>
+                <w:rFonts w:ascii="Bookman Old Style" w:eastAsia="Times New Roman" w:hAnsi="Bookman Old Style" w:cs="Times New Roman"/>
+                <w:szCs w:val="32"/>
+              </w:rPr>
+            </w:pPr>
+            <w:r>
+              <w:rPr>
+                <w:rFonts w:ascii="Bookman Old Style" w:eastAsia="Times New Roman" w:hAnsi="Bookman Old Style" w:cs="Times New Roman"/>
+                <w:szCs w:val="32"/>
+              </w:rPr>
+              <w:t xml:space="preserve">      &lt;p id="borderimg2"&gt;This is image boarder example.&lt;/p&gt;</w:t>
+            </w:r>
+          </w:p>
+          <w:p>
+            <w:pPr>
+              <w:rPr>
+                <w:rFonts w:ascii="Bookman Old Style" w:eastAsia="Times New Roman" w:hAnsi="Bookman Old Style" w:cs="Times New Roman"/>
+                <w:szCs w:val="32"/>
+              </w:rPr>
+            </w:pPr>
+            <w:r>
+              <w:rPr>
+                <w:rFonts w:ascii="Bookman Old Style" w:eastAsia="Times New Roman" w:hAnsi="Bookman Old Style" w:cs="Times New Roman"/>
+                <w:szCs w:val="32"/>
+              </w:rPr>
+              <w:t xml:space="preserve">      &lt;p id="borderimg3"&gt;This is image boarder example.&lt;/p&gt;&lt;/body&gt;&lt;/html&gt;</w:t>
+            </w:r>
+          </w:p>
+          <w:p>
+            <w:pPr>
+              <w:tabs>
+                <w:tab w:val="left" w:pos="3159"/>
+              </w:tabs>
+              <w:jc w:val="center"/>
+              <w:rPr>
+                <w:b/>
+                <w:color w:val="FF0000"/>
+                <w:sz w:val="28"/>
+                <w:szCs w:val="32"/>
+                <w:u w:val="single"/>
+              </w:rPr>
+            </w:pPr>
+          </w:p>
+        </w:tc>
+        <w:tc>
+          <w:tcPr>
+            <w:tcW w:w="4788" w:type="dxa"/>
+          </w:tcPr>
+          <w:p>
+            <w:pPr>
+              <w:tabs>
+                <w:tab w:val="left" w:pos="3159"/>
+              </w:tabs>
+              <w:jc w:val="center"/>
+            </w:pPr>
+          </w:p>
+          <w:p>
+            <w:pPr>
+              <w:tabs>
+                <w:tab w:val="left" w:pos="3159"/>
+              </w:tabs>
+              <w:jc w:val="center"/>
+              <w:rPr>
+                <w:b/>
+                <w:color w:val="FF0000"/>
+                <w:sz w:val="28"/>
+                <w:szCs w:val="32"/>
+                <w:u w:val="single"/>
+              </w:rPr>
+            </w:pPr>
+            <w:r>
+              <w:object w:dxaOrig="7215" w:dyaOrig="4035">
+                <v:shape id="_x0000_i1027" type="#_x0000_t75" style="width:218.7pt;height:201.5pt" o:ole="">
+                  <v:imagedata r:id="rId12" o:title=""/>
+                </v:shape>
+                <o:OLEObject Type="Embed" ProgID="PBrush" ShapeID="_x0000_i1027" DrawAspect="Content" ObjectID="_1538171542" r:id="rId13"/>
+              </w:object>
+            </w:r>
+          </w:p>
+        </w:tc>
+      </w:tr>
+    </w:tbl>
+    <w:p>
+      <w:pPr>
+        <w:tabs>
+          <w:tab w:val="left" w:pos="3159"/>
+        </w:tabs>
+        <w:jc w:val="center"/>
+        <w:rPr>
+          <w:b/>
+          <w:color w:val="FF0000"/>
+          <w:sz w:val="28"/>
+          <w:szCs w:val="32"/>
+          <w:u w:val="single"/>
+        </w:rPr>
+      </w:pPr>
+    </w:p>
+    <w:p>
+      <w:pPr>
+        <w:tabs>
+          <w:tab w:val="left" w:pos="3159"/>
+        </w:tabs>
+        <w:jc w:val="center"/>
+        <w:rPr>
+          <w:b/>
+          <w:color w:val="FF0000"/>
+          <w:sz w:val="28"/>
+          <w:szCs w:val="32"/>
+          <w:u w:val="single"/>
+        </w:rPr>
+      </w:pPr>
+    </w:p>
+    <w:p>
+      <w:pPr>
+        <w:tabs>
+          <w:tab w:val="left" w:pos="3159"/>
+        </w:tabs>
+        <w:jc w:val="center"/>
+        <w:rPr>
+          <w:sz w:val="20"/>
+          <w:szCs w:val="20"/>
+        </w:rPr>
+      </w:pPr>
+    </w:p>
     <w:sectPr>
-      <w:headerReference w:type="even" r:id="rId7"/>
-      <w:headerReference w:type="default" r:id="rId8"/>
-      <w:footerReference w:type="even" r:id="rId9"/>
-      <w:footerReference w:type="default" r:id="rId10"/>
-      <w:headerReference w:type="first" r:id="rId11"/>
-      <w:footerReference w:type="first" r:id="rId12"/>
+      <w:headerReference w:type="default" r:id="rId14"/>
+      <w:footerReference w:type="default" r:id="rId15"/>
       <w:pgSz w:w="12240" w:h="15840"/>
       <w:pgMar w:top="1440" w:right="1440" w:bottom="1440" w:left="1440" w:header="720" w:footer="720" w:gutter="0"/>
       <w:cols w:space="720"/>
@@ -45,16 +2137,6 @@
 </file>
 
 <file path=word/footer1.xml><?xml version="1.0" encoding="utf-8"?>
-<w:ftr xmlns:ve="http://schemas.openxmlformats.org/markup-compatibility/2006" xmlns:o="urn:schemas-microsoft-com:office:office" xmlns:r="http://schemas.openxmlformats.org/officeDocument/2006/relationships" xmlns:m="http://schemas.openxmlformats.org/officeDocument/2006/math" xmlns:v="urn:schemas-microsoft-com:vml" xmlns:wp="http://schemas.openxmlformats.org/drawingml/2006/wordprocessingDrawing" xmlns:w10="urn:schemas-microsoft-com:office:word" xmlns:w="http://schemas.openxmlformats.org/wordprocessingml/2006/main" xmlns:wne="http://schemas.microsoft.com/office/word/2006/wordml">
-  <w:p>
-    <w:pPr>
-      <w:pStyle w:val="Footer"/>
-    </w:pPr>
-  </w:p>
-</w:ftr>
-</file>
-
-<file path=word/footer2.xml><?xml version="1.0" encoding="utf-8"?>
 <w:ftr xmlns:ve="http://schemas.openxmlformats.org/markup-compatibility/2006" xmlns:o="urn:schemas-microsoft-com:office:office" xmlns:r="http://schemas.openxmlformats.org/officeDocument/2006/relationships" xmlns:m="http://schemas.openxmlformats.org/officeDocument/2006/math" xmlns:v="urn:schemas-microsoft-com:vml" xmlns:wp="http://schemas.openxmlformats.org/drawingml/2006/wordprocessingDrawing" xmlns:w10="urn:schemas-microsoft-com:office:word" xmlns:w="http://schemas.openxmlformats.org/wordprocessingml/2006/main" xmlns:wne="http://schemas.microsoft.com/office/word/2006/wordml">
   <w:p>
     <w:pPr>
@@ -90,20 +2172,10 @@
           <w:rFonts w:asciiTheme="majorHAnsi" w:hAnsiTheme="majorHAnsi"/>
           <w:noProof/>
         </w:rPr>
-        <w:t>1</w:t>
+        <w:t>2</w:t>
       </w:r>
     </w:fldSimple>
   </w:p>
-  <w:p>
-    <w:pPr>
-      <w:pStyle w:val="Footer"/>
-    </w:pPr>
-  </w:p>
-</w:ftr>
-</file>
-
-<file path=word/footer3.xml><?xml version="1.0" encoding="utf-8"?>
-<w:ftr xmlns:ve="http://schemas.openxmlformats.org/markup-compatibility/2006" xmlns:o="urn:schemas-microsoft-com:office:office" xmlns:r="http://schemas.openxmlformats.org/officeDocument/2006/relationships" xmlns:m="http://schemas.openxmlformats.org/officeDocument/2006/math" xmlns:v="urn:schemas-microsoft-com:vml" xmlns:wp="http://schemas.openxmlformats.org/drawingml/2006/wordprocessingDrawing" xmlns:w10="urn:schemas-microsoft-com:office:word" xmlns:w="http://schemas.openxmlformats.org/wordprocessingml/2006/main" xmlns:wne="http://schemas.microsoft.com/office/word/2006/wordml">
   <w:p>
     <w:pPr>
       <w:pStyle w:val="Footer"/>
@@ -138,16 +2210,6 @@
 </file>
 
 <file path=word/header1.xml><?xml version="1.0" encoding="utf-8"?>
-<w:hdr xmlns:ve="http://schemas.openxmlformats.org/markup-compatibility/2006" xmlns:o="urn:schemas-microsoft-com:office:office" xmlns:r="http://schemas.openxmlformats.org/officeDocument/2006/relationships" xmlns:m="http://schemas.openxmlformats.org/officeDocument/2006/math" xmlns:v="urn:schemas-microsoft-com:vml" xmlns:wp="http://schemas.openxmlformats.org/drawingml/2006/wordprocessingDrawing" xmlns:w10="urn:schemas-microsoft-com:office:word" xmlns:w="http://schemas.openxmlformats.org/wordprocessingml/2006/main" xmlns:wne="http://schemas.microsoft.com/office/word/2006/wordml">
-  <w:p>
-    <w:pPr>
-      <w:pStyle w:val="Header"/>
-    </w:pPr>
-  </w:p>
-</w:hdr>
-</file>
-
-<file path=word/header2.xml><?xml version="1.0" encoding="utf-8"?>
 <w:hdr xmlns:ve="http://schemas.openxmlformats.org/markup-compatibility/2006" xmlns:o="urn:schemas-microsoft-com:office:office" xmlns:r="http://schemas.openxmlformats.org/officeDocument/2006/relationships" xmlns:m="http://schemas.openxmlformats.org/officeDocument/2006/math" xmlns:v="urn:schemas-microsoft-com:vml" xmlns:wp="http://schemas.openxmlformats.org/drawingml/2006/wordprocessingDrawing" xmlns:w10="urn:schemas-microsoft-com:office:word" xmlns:w="http://schemas.openxmlformats.org/wordprocessingml/2006/main" xmlns:wne="http://schemas.microsoft.com/office/word/2006/wordml">
   <w:tbl>
     <w:tblPr>
@@ -230,7 +2292,7 @@
             <w:docPart w:val="414DA6C154AB4B52B1CD4B42B0E076D3"/>
           </w:placeholder>
           <w:dataBinding w:prefixMappings="xmlns:ns0='http://schemas.microsoft.com/office/2006/coverPageProps'" w:xpath="/ns0:CoverPageProperties[1]/ns0:PublishDate[1]" w:storeItemID="{55AF091B-3C7A-41E3-B477-F2FDAA23CFDA}"/>
-          <w:date w:fullDate="2016-01-01T00:00:00Z">
+          <w:date>
             <w:dateFormat w:val="yyyy"/>
             <w:lid w:val="en-US"/>
             <w:storeMappedDataAs w:val="dateTime"/>
@@ -263,7 +2325,7 @@
                   <w:sz w:val="36"/>
                   <w:szCs w:val="36"/>
                 </w:rPr>
-                <w:t>2016</w:t>
+                <w:t>Lab2</w:t>
               </w:r>
             </w:p>
           </w:tc>
@@ -279,14 +2341,157 @@
 </w:hdr>
 </file>
 
-<file path=word/header3.xml><?xml version="1.0" encoding="utf-8"?>
-<w:hdr xmlns:ve="http://schemas.openxmlformats.org/markup-compatibility/2006" xmlns:o="urn:schemas-microsoft-com:office:office" xmlns:r="http://schemas.openxmlformats.org/officeDocument/2006/relationships" xmlns:m="http://schemas.openxmlformats.org/officeDocument/2006/math" xmlns:v="urn:schemas-microsoft-com:vml" xmlns:wp="http://schemas.openxmlformats.org/drawingml/2006/wordprocessingDrawing" xmlns:w10="urn:schemas-microsoft-com:office:word" xmlns:w="http://schemas.openxmlformats.org/wordprocessingml/2006/main" xmlns:wne="http://schemas.microsoft.com/office/word/2006/wordml">
-  <w:p>
-    <w:pPr>
-      <w:pStyle w:val="Header"/>
-    </w:pPr>
-  </w:p>
-</w:hdr>
+<file path=word/numbering.xml><?xml version="1.0" encoding="utf-8"?>
+<w:numbering xmlns:ve="http://schemas.openxmlformats.org/markup-compatibility/2006" xmlns:o="urn:schemas-microsoft-com:office:office" xmlns:r="http://schemas.openxmlformats.org/officeDocument/2006/relationships" xmlns:m="http://schemas.openxmlformats.org/officeDocument/2006/math" xmlns:v="urn:schemas-microsoft-com:vml" xmlns:wp="http://schemas.openxmlformats.org/drawingml/2006/wordprocessingDrawing" xmlns:w10="urn:schemas-microsoft-com:office:word" xmlns:w="http://schemas.openxmlformats.org/wordprocessingml/2006/main" xmlns:wne="http://schemas.microsoft.com/office/word/2006/wordml">
+  <w:abstractNum w:abstractNumId="0">
+    <w:nsid w:val="1C506BB5"/>
+    <w:multiLevelType w:val="multilevel"/>
+    <w:tmpl w:val="27683104"/>
+    <w:lvl w:ilvl="0">
+      <w:start w:val="1"/>
+      <w:numFmt w:val="bullet"/>
+      <w:lvlText w:val=""/>
+      <w:lvlJc w:val="left"/>
+      <w:pPr>
+        <w:tabs>
+          <w:tab w:val="num" w:pos="720"/>
+        </w:tabs>
+        <w:ind w:left="720" w:hanging="360"/>
+      </w:pPr>
+      <w:rPr>
+        <w:rFonts w:ascii="Symbol" w:hAnsi="Symbol" w:hint="default"/>
+        <w:sz w:val="20"/>
+      </w:rPr>
+    </w:lvl>
+    <w:lvl w:ilvl="1">
+      <w:start w:val="1"/>
+      <w:numFmt w:val="decimal"/>
+      <w:lvlText w:val="%2."/>
+      <w:lvlJc w:val="left"/>
+      <w:pPr>
+        <w:ind w:left="360" w:hanging="360"/>
+      </w:pPr>
+      <w:rPr>
+        <w:rFonts w:hint="default"/>
+      </w:rPr>
+    </w:lvl>
+    <w:lvl w:ilvl="2" w:tentative="1">
+      <w:start w:val="1"/>
+      <w:numFmt w:val="bullet"/>
+      <w:lvlText w:val=""/>
+      <w:lvlJc w:val="left"/>
+      <w:pPr>
+        <w:tabs>
+          <w:tab w:val="num" w:pos="2160"/>
+        </w:tabs>
+        <w:ind w:left="2160" w:hanging="360"/>
+      </w:pPr>
+      <w:rPr>
+        <w:rFonts w:ascii="Wingdings" w:hAnsi="Wingdings" w:hint="default"/>
+        <w:sz w:val="20"/>
+      </w:rPr>
+    </w:lvl>
+    <w:lvl w:ilvl="3" w:tentative="1">
+      <w:start w:val="1"/>
+      <w:numFmt w:val="bullet"/>
+      <w:lvlText w:val=""/>
+      <w:lvlJc w:val="left"/>
+      <w:pPr>
+        <w:tabs>
+          <w:tab w:val="num" w:pos="2880"/>
+        </w:tabs>
+        <w:ind w:left="2880" w:hanging="360"/>
+      </w:pPr>
+      <w:rPr>
+        <w:rFonts w:ascii="Wingdings" w:hAnsi="Wingdings" w:hint="default"/>
+        <w:sz w:val="20"/>
+      </w:rPr>
+    </w:lvl>
+    <w:lvl w:ilvl="4" w:tentative="1">
+      <w:start w:val="1"/>
+      <w:numFmt w:val="bullet"/>
+      <w:lvlText w:val=""/>
+      <w:lvlJc w:val="left"/>
+      <w:pPr>
+        <w:tabs>
+          <w:tab w:val="num" w:pos="3600"/>
+        </w:tabs>
+        <w:ind w:left="3600" w:hanging="360"/>
+      </w:pPr>
+      <w:rPr>
+        <w:rFonts w:ascii="Wingdings" w:hAnsi="Wingdings" w:hint="default"/>
+        <w:sz w:val="20"/>
+      </w:rPr>
+    </w:lvl>
+    <w:lvl w:ilvl="5" w:tentative="1">
+      <w:start w:val="1"/>
+      <w:numFmt w:val="bullet"/>
+      <w:lvlText w:val=""/>
+      <w:lvlJc w:val="left"/>
+      <w:pPr>
+        <w:tabs>
+          <w:tab w:val="num" w:pos="4320"/>
+        </w:tabs>
+        <w:ind w:left="4320" w:hanging="360"/>
+      </w:pPr>
+      <w:rPr>
+        <w:rFonts w:ascii="Wingdings" w:hAnsi="Wingdings" w:hint="default"/>
+        <w:sz w:val="20"/>
+      </w:rPr>
+    </w:lvl>
+    <w:lvl w:ilvl="6" w:tentative="1">
+      <w:start w:val="1"/>
+      <w:numFmt w:val="bullet"/>
+      <w:lvlText w:val=""/>
+      <w:lvlJc w:val="left"/>
+      <w:pPr>
+        <w:tabs>
+          <w:tab w:val="num" w:pos="5040"/>
+        </w:tabs>
+        <w:ind w:left="5040" w:hanging="360"/>
+      </w:pPr>
+      <w:rPr>
+        <w:rFonts w:ascii="Wingdings" w:hAnsi="Wingdings" w:hint="default"/>
+        <w:sz w:val="20"/>
+      </w:rPr>
+    </w:lvl>
+    <w:lvl w:ilvl="7" w:tentative="1">
+      <w:start w:val="1"/>
+      <w:numFmt w:val="bullet"/>
+      <w:lvlText w:val=""/>
+      <w:lvlJc w:val="left"/>
+      <w:pPr>
+        <w:tabs>
+          <w:tab w:val="num" w:pos="5760"/>
+        </w:tabs>
+        <w:ind w:left="5760" w:hanging="360"/>
+      </w:pPr>
+      <w:rPr>
+        <w:rFonts w:ascii="Wingdings" w:hAnsi="Wingdings" w:hint="default"/>
+        <w:sz w:val="20"/>
+      </w:rPr>
+    </w:lvl>
+    <w:lvl w:ilvl="8" w:tentative="1">
+      <w:start w:val="1"/>
+      <w:numFmt w:val="bullet"/>
+      <w:lvlText w:val=""/>
+      <w:lvlJc w:val="left"/>
+      <w:pPr>
+        <w:tabs>
+          <w:tab w:val="num" w:pos="6480"/>
+        </w:tabs>
+        <w:ind w:left="6480" w:hanging="360"/>
+      </w:pPr>
+      <w:rPr>
+        <w:rFonts w:ascii="Wingdings" w:hAnsi="Wingdings" w:hint="default"/>
+        <w:sz w:val="20"/>
+      </w:rPr>
+    </w:lvl>
+  </w:abstractNum>
+  <w:num w:numId="1">
+    <w:abstractNumId w:val="0"/>
+  </w:num>
+</w:numbering>
 </file>
 
 <file path=word/styles.xml><?xml version="1.0" encoding="utf-8"?>
@@ -448,6 +2653,7 @@
   <w:style w:type="paragraph" w:default="1" w:styleId="Normal">
     <w:name w:val="Normal"/>
     <w:qFormat/>
+    <w:rsid w:val="005B38EA"/>
   </w:style>
   <w:style w:type="character" w:default="1" w:styleId="DefaultParagraphFont">
     <w:name w:val="Default Paragraph Font"/>
@@ -551,6 +2757,32 @@
       <w:szCs w:val="16"/>
     </w:rPr>
   </w:style>
+  <w:style w:type="table" w:styleId="TableGrid">
+    <w:name w:val="Table Grid"/>
+    <w:basedOn w:val="TableNormal"/>
+    <w:uiPriority w:val="59"/>
+    <w:rsid w:val="00077695"/>
+    <w:pPr>
+      <w:spacing w:after="0" w:line="240" w:lineRule="auto"/>
+    </w:pPr>
+    <w:tblPr>
+      <w:tblInd w:w="0" w:type="dxa"/>
+      <w:tblBorders>
+        <w:top w:val="single" w:sz="4" w:space="0" w:color="000000" w:themeColor="text1"/>
+        <w:left w:val="single" w:sz="4" w:space="0" w:color="000000" w:themeColor="text1"/>
+        <w:bottom w:val="single" w:sz="4" w:space="0" w:color="000000" w:themeColor="text1"/>
+        <w:right w:val="single" w:sz="4" w:space="0" w:color="000000" w:themeColor="text1"/>
+        <w:insideH w:val="single" w:sz="4" w:space="0" w:color="000000" w:themeColor="text1"/>
+        <w:insideV w:val="single" w:sz="4" w:space="0" w:color="000000" w:themeColor="text1"/>
+      </w:tblBorders>
+      <w:tblCellMar>
+        <w:top w:w="0" w:type="dxa"/>
+        <w:left w:w="108" w:type="dxa"/>
+        <w:bottom w:w="0" w:type="dxa"/>
+        <w:right w:w="108" w:type="dxa"/>
+      </w:tblCellMar>
+    </w:tblPr>
+  </w:style>
 </w:styles>
 </file>
 
@@ -628,12 +2860,12 @@
 
 <file path=word/glossary/fontTable.xml><?xml version="1.0" encoding="utf-8"?>
 <w:fonts xmlns:r="http://schemas.openxmlformats.org/officeDocument/2006/relationships" xmlns:w="http://schemas.openxmlformats.org/wordprocessingml/2006/main">
-  <w:font w:name="Calibri">
-    <w:panose1 w:val="020F0502020204030204"/>
-    <w:charset w:val="00"/>
-    <w:family w:val="swiss"/>
+  <w:font w:name="Symbol">
+    <w:panose1 w:val="05050102010706020507"/>
+    <w:charset w:val="02"/>
+    <w:family w:val="roman"/>
     <w:pitch w:val="variable"/>
-    <w:sig w:usb0="E00002FF" w:usb1="4000ACFF" w:usb2="00000001" w:usb3="00000000" w:csb0="0000019F" w:csb1="00000000"/>
+    <w:sig w:usb0="00000000" w:usb1="10000000" w:usb2="00000000" w:usb3="00000000" w:csb0="80000000" w:csb1="00000000"/>
   </w:font>
   <w:font w:name="Times New Roman">
     <w:panose1 w:val="02020603050405020304"/>
@@ -642,12 +2874,33 @@
     <w:pitch w:val="variable"/>
     <w:sig w:usb0="E0002AFF" w:usb1="C0007841" w:usb2="00000009" w:usb3="00000000" w:csb0="000001FF" w:csb1="00000000"/>
   </w:font>
+  <w:font w:name="Wingdings">
+    <w:panose1 w:val="05000000000000000000"/>
+    <w:charset w:val="02"/>
+    <w:family w:val="auto"/>
+    <w:pitch w:val="variable"/>
+    <w:sig w:usb0="00000000" w:usb1="10000000" w:usb2="00000000" w:usb3="00000000" w:csb0="80000000" w:csb1="00000000"/>
+  </w:font>
+  <w:font w:name="Calibri">
+    <w:panose1 w:val="020F0502020204030204"/>
+    <w:charset w:val="00"/>
+    <w:family w:val="swiss"/>
+    <w:pitch w:val="variable"/>
+    <w:sig w:usb0="E00002FF" w:usb1="4000ACFF" w:usb2="00000001" w:usb3="00000000" w:csb0="0000019F" w:csb1="00000000"/>
+  </w:font>
   <w:font w:name="Tahoma">
     <w:panose1 w:val="020B0604030504040204"/>
     <w:charset w:val="00"/>
     <w:family w:val="swiss"/>
     <w:pitch w:val="variable"/>
     <w:sig w:usb0="E1002EFF" w:usb1="C000605B" w:usb2="00000029" w:usb3="00000000" w:csb0="000101FF" w:csb1="00000000"/>
+  </w:font>
+  <w:font w:name="Bookman Old Style">
+    <w:panose1 w:val="02050604050505020204"/>
+    <w:charset w:val="00"/>
+    <w:family w:val="roman"/>
+    <w:pitch w:val="variable"/>
+    <w:sig w:usb0="00000287" w:usb1="00000000" w:usb2="00000000" w:usb3="00000000" w:csb0="0000009F" w:csb1="00000000"/>
   </w:font>
   <w:font w:name="Cambria">
     <w:panose1 w:val="02040503050406030204"/>
@@ -669,7 +2922,9 @@
   </w:compat>
   <w:rsids>
     <w:rsidRoot w:val="00B84266"/>
+    <w:rsid w:val="00186D74"/>
     <w:rsid w:val="001E1CE2"/>
+    <w:rsid w:val="0056639F"/>
     <w:rsid w:val="00B84266"/>
   </w:rsids>
   <m:mathPr>
@@ -851,6 +3106,7 @@
   <w:style w:type="paragraph" w:default="1" w:styleId="Normal">
     <w:name w:val="Normal"/>
     <w:qFormat/>
+    <w:rsid w:val="0056639F"/>
   </w:style>
   <w:style w:type="character" w:default="1" w:styleId="DefaultParagraphFont">
     <w:name w:val="Default Paragraph Font"/>
@@ -1194,7 +3450,7 @@
 
 <file path=customXml/item1.xml><?xml version="1.0" encoding="utf-8"?>
 <CoverPageProperties xmlns="http://schemas.microsoft.com/office/2006/coverPageProps">
-  <PublishDate>2016</PublishDate>
+  <PublishDate>Lab2</PublishDate>
   <Abstract/>
   <CompanyAddress/>
   <CompanyPhone/>

</xml_diff>